<commit_message>
added highlight on what needs to be updated #11
</commit_message>
<xml_diff>
--- a/Unit5/Unit5 7-10.docx
+++ b/Unit5/Unit5 7-10.docx
@@ -391,13 +391,15 @@
           <w:rFonts w:ascii="Arial" w:hAnsi="Arial"/>
           <w:sz w:val="22"/>
           <w:szCs w:val="22"/>
-        </w:rPr>
-      </w:pPr>
-      <w:r>
-        <w:rPr>
-          <w:rFonts w:ascii="Arial" w:hAnsi="Arial"/>
-          <w:sz w:val="22"/>
-          <w:szCs w:val="22"/>
+          <w:shd w:fill="FFFF00" w:val="clear"/>
+        </w:rPr>
+      </w:pPr>
+      <w:r>
+        <w:rPr>
+          <w:rFonts w:ascii="Arial" w:hAnsi="Arial"/>
+          <w:sz w:val="22"/>
+          <w:szCs w:val="22"/>
+          <w:shd w:fill="FFFF00" w:val="clear"/>
         </w:rPr>
         <w:t>Exploring LA Bike Data and Deducer (30 minutes)</w:t>
       </w:r>
@@ -413,13 +415,15 @@
           <w:rFonts w:ascii="Arial" w:hAnsi="Arial"/>
           <w:sz w:val="22"/>
           <w:szCs w:val="22"/>
-        </w:rPr>
-      </w:pPr>
-      <w:r>
-        <w:rPr>
-          <w:rFonts w:ascii="Arial" w:hAnsi="Arial"/>
-          <w:sz w:val="22"/>
-          <w:szCs w:val="22"/>
+          <w:shd w:fill="FFFF00" w:val="clear"/>
+        </w:rPr>
+      </w:pPr>
+      <w:r>
+        <w:rPr>
+          <w:rFonts w:ascii="Arial" w:hAnsi="Arial"/>
+          <w:sz w:val="22"/>
+          <w:szCs w:val="22"/>
+          <w:shd w:fill="FFFF00" w:val="clear"/>
         </w:rPr>
         <w:t>LA Bike Activity (45 minutes)</w:t>
       </w:r>
@@ -435,13 +439,15 @@
           <w:rFonts w:ascii="Arial" w:hAnsi="Arial"/>
           <w:sz w:val="22"/>
           <w:szCs w:val="22"/>
-        </w:rPr>
-      </w:pPr>
-      <w:r>
-        <w:rPr>
-          <w:rFonts w:ascii="Arial" w:hAnsi="Arial"/>
-          <w:sz w:val="22"/>
-          <w:szCs w:val="22"/>
+          <w:shd w:fill="FFFF00" w:val="clear"/>
+        </w:rPr>
+      </w:pPr>
+      <w:r>
+        <w:rPr>
+          <w:rFonts w:ascii="Arial" w:hAnsi="Arial"/>
+          <w:sz w:val="22"/>
+          <w:szCs w:val="22"/>
+          <w:shd w:fill="FFFF00" w:val="clear"/>
         </w:rPr>
         <w:t>LA Bus Stops Activity (45 minutes)</w:t>
       </w:r>
@@ -579,13 +585,15 @@
           <w:rFonts w:ascii="Arial" w:hAnsi="Arial"/>
           <w:sz w:val="22"/>
           <w:szCs w:val="22"/>
-        </w:rPr>
-      </w:pPr>
-      <w:r>
-        <w:rPr>
-          <w:rFonts w:ascii="Arial" w:hAnsi="Arial"/>
-          <w:sz w:val="22"/>
-          <w:szCs w:val="22"/>
+          <w:shd w:fill="FFFF00" w:val="clear"/>
+        </w:rPr>
+      </w:pPr>
+      <w:r>
+        <w:rPr>
+          <w:rFonts w:ascii="Arial" w:hAnsi="Arial"/>
+          <w:sz w:val="22"/>
+          <w:szCs w:val="22"/>
+          <w:shd w:fill="FFFF00" w:val="clear"/>
         </w:rPr>
         <w:t>Participate in discussion of location, LA Bike Data and Deducer.</w:t>
       </w:r>
@@ -601,13 +609,15 @@
           <w:rFonts w:ascii="Arial" w:hAnsi="Arial"/>
           <w:sz w:val="22"/>
           <w:szCs w:val="22"/>
-        </w:rPr>
-      </w:pPr>
-      <w:r>
-        <w:rPr>
-          <w:rFonts w:ascii="Arial" w:hAnsi="Arial"/>
-          <w:sz w:val="22"/>
-          <w:szCs w:val="22"/>
+          <w:shd w:fill="FFFF00" w:val="clear"/>
+        </w:rPr>
+      </w:pPr>
+      <w:r>
+        <w:rPr>
+          <w:rFonts w:ascii="Arial" w:hAnsi="Arial"/>
+          <w:sz w:val="22"/>
+          <w:szCs w:val="22"/>
+          <w:shd w:fill="FFFF00" w:val="clear"/>
         </w:rPr>
         <w:t>Complete LA Bike Activity.</w:t>
       </w:r>
@@ -623,13 +633,15 @@
           <w:rFonts w:ascii="Arial" w:hAnsi="Arial"/>
           <w:sz w:val="22"/>
           <w:szCs w:val="22"/>
-        </w:rPr>
-      </w:pPr>
-      <w:r>
-        <w:rPr>
-          <w:rFonts w:ascii="Arial" w:hAnsi="Arial"/>
-          <w:sz w:val="22"/>
-          <w:szCs w:val="22"/>
+          <w:shd w:fill="FFFF00" w:val="clear"/>
+        </w:rPr>
+      </w:pPr>
+      <w:r>
+        <w:rPr>
+          <w:rFonts w:ascii="Arial" w:hAnsi="Arial"/>
+          <w:sz w:val="22"/>
+          <w:szCs w:val="22"/>
+          <w:shd w:fill="FFFF00" w:val="clear"/>
         </w:rPr>
         <w:t>Complete LA Bus Stops Activity.</w:t>
       </w:r>
@@ -833,13 +845,15 @@
           <w:rFonts w:ascii="Arial" w:hAnsi="Arial"/>
           <w:sz w:val="22"/>
           <w:szCs w:val="22"/>
-        </w:rPr>
-      </w:pPr>
-      <w:r>
-        <w:rPr>
-          <w:rFonts w:ascii="Arial" w:hAnsi="Arial"/>
-          <w:sz w:val="22"/>
-          <w:szCs w:val="22"/>
+          <w:shd w:fill="FFFF00" w:val="clear"/>
+        </w:rPr>
+      </w:pPr>
+      <w:r>
+        <w:rPr>
+          <w:rFonts w:ascii="Arial" w:hAnsi="Arial"/>
+          <w:sz w:val="22"/>
+          <w:szCs w:val="22"/>
+          <w:shd w:fill="FFFF00" w:val="clear"/>
         </w:rPr>
         <w:t>Use Walking and Biking in LA as an introduction to the LA bike data and describing location with latitude and longitude. (You may want to share a version of this resource with students.)</w:t>
       </w:r>
@@ -868,7 +882,7 @@
     </w:p>
     <w:p>
       <w:pPr>
-        <w:pStyle w:val="style21"/>
+        <w:pStyle w:val="style23"/>
         <w:numPr>
           <w:ilvl w:val="1"/>
           <w:numId w:val="4"/>
@@ -890,7 +904,7 @@
     </w:p>
     <w:p>
       <w:pPr>
-        <w:pStyle w:val="style21"/>
+        <w:pStyle w:val="style23"/>
         <w:numPr>
           <w:ilvl w:val="1"/>
           <w:numId w:val="4"/>
@@ -912,24 +926,25 @@
     </w:p>
     <w:p>
       <w:pPr>
-        <w:pStyle w:val="style21"/>
+        <w:pStyle w:val="style23"/>
         <w:numPr>
           <w:ilvl w:val="1"/>
           <w:numId w:val="4"/>
         </w:numPr>
-        <w:rPr>
-          <w:rFonts w:ascii="Arial" w:hAnsi="Arial"/>
-          <w:sz w:val="22"/>
-          <w:szCs w:val="22"/>
-          <w:shd w:fill="FFFFFF" w:val="clear"/>
-        </w:rPr>
-      </w:pPr>
-      <w:r>
-        <w:rPr>
-          <w:rFonts w:ascii="Arial" w:hAnsi="Arial"/>
-          <w:sz w:val="22"/>
-          <w:szCs w:val="22"/>
-          <w:shd w:fill="FFFFFF" w:val="clear"/>
+        <w:shd w:fill="auto" w:val="clear"/>
+        <w:rPr>
+          <w:rFonts w:ascii="Arial" w:hAnsi="Arial"/>
+          <w:sz w:val="22"/>
+          <w:szCs w:val="22"/>
+          <w:shd w:fill="FFFF00" w:val="clear"/>
+        </w:rPr>
+      </w:pPr>
+      <w:r>
+        <w:rPr>
+          <w:rFonts w:ascii="Arial" w:hAnsi="Arial"/>
+          <w:sz w:val="22"/>
+          <w:szCs w:val="22"/>
+          <w:shd w:fill="FFFF00" w:val="clear"/>
         </w:rPr>
         <w:t xml:space="preserve">Go to </w:t>
       </w:r>
@@ -940,6 +955,7 @@
             <w:rFonts w:ascii="Arial" w:hAnsi="Arial"/>
             <w:sz w:val="22"/>
             <w:szCs w:val="22"/>
+            <w:shd w:fill="FFFF00" w:val="clear"/>
           </w:rPr>
           <w:t>http://www.getlatlon.com/</w:t>
         </w:r>
@@ -950,7 +966,7 @@
           <w:color w:val="0000FF"/>
           <w:sz w:val="22"/>
           <w:szCs w:val="22"/>
-          <w:shd w:fill="FFFFFF" w:val="clear"/>
+          <w:shd w:fill="FFFF00" w:val="clear"/>
         </w:rPr>
         <w:t xml:space="preserve"> </w:t>
       </w:r>
@@ -959,14 +975,14 @@
           <w:rFonts w:ascii="Arial" w:hAnsi="Arial"/>
           <w:sz w:val="22"/>
           <w:szCs w:val="22"/>
-          <w:shd w:fill="FFFFFF" w:val="clear"/>
+          <w:shd w:fill="FFFF00" w:val="clear"/>
         </w:rPr>
         <w:t xml:space="preserve">and demonstrate how to translate a place on the map to latitude and longitude. </w:t>
       </w:r>
     </w:p>
     <w:p>
       <w:pPr>
-        <w:pStyle w:val="style21"/>
+        <w:pStyle w:val="style23"/>
         <w:numPr>
           <w:ilvl w:val="2"/>
           <w:numId w:val="4"/>
@@ -975,22 +991,22 @@
           <w:rFonts w:ascii="Arial" w:hAnsi="Arial"/>
           <w:sz w:val="22"/>
           <w:szCs w:val="22"/>
-          <w:shd w:fill="FFFFFF" w:val="clear"/>
-        </w:rPr>
-      </w:pPr>
-      <w:r>
-        <w:rPr>
-          <w:rFonts w:ascii="Arial" w:hAnsi="Arial"/>
-          <w:sz w:val="22"/>
-          <w:szCs w:val="22"/>
-          <w:shd w:fill="FFFFFF" w:val="clear"/>
+          <w:shd w:fill="FFFF00" w:val="clear"/>
+        </w:rPr>
+      </w:pPr>
+      <w:r>
+        <w:rPr>
+          <w:rFonts w:ascii="Arial" w:hAnsi="Arial"/>
+          <w:sz w:val="22"/>
+          <w:szCs w:val="22"/>
+          <w:shd w:fill="FFFF00" w:val="clear"/>
         </w:rPr>
         <w:t xml:space="preserve">Type in an address. Use the example in Walking and Biking in LA Teacher Resource or another that you choose </w:t>
       </w:r>
     </w:p>
     <w:p>
       <w:pPr>
-        <w:pStyle w:val="style21"/>
+        <w:pStyle w:val="style23"/>
         <w:numPr>
           <w:ilvl w:val="2"/>
           <w:numId w:val="4"/>
@@ -999,22 +1015,22 @@
           <w:rFonts w:ascii="Arial" w:hAnsi="Arial"/>
           <w:sz w:val="22"/>
           <w:szCs w:val="22"/>
-          <w:shd w:fill="FFFFFF" w:val="clear"/>
-        </w:rPr>
-      </w:pPr>
-      <w:r>
-        <w:rPr>
-          <w:rFonts w:ascii="Arial" w:hAnsi="Arial"/>
-          <w:sz w:val="22"/>
-          <w:szCs w:val="22"/>
-          <w:shd w:fill="FFFFFF" w:val="clear"/>
+          <w:shd w:fill="FFFF00" w:val="clear"/>
+        </w:rPr>
+      </w:pPr>
+      <w:r>
+        <w:rPr>
+          <w:rFonts w:ascii="Arial" w:hAnsi="Arial"/>
+          <w:sz w:val="22"/>
+          <w:szCs w:val="22"/>
+          <w:shd w:fill="FFFF00" w:val="clear"/>
         </w:rPr>
         <w:t xml:space="preserve">The appropriate numbers are under the map inside the parenthesis next to WKT: POINT( - 118.2796304, 34.0916803). That means the location is 34.0916803 north of the equator and 118.2796304 west of the Prime Meridian. (If the example provided is used.) Note: Latitude is often referred to first, but the coordinates of the point are (longitude, latitude). </w:t>
       </w:r>
     </w:p>
     <w:p>
       <w:pPr>
-        <w:pStyle w:val="style21"/>
+        <w:pStyle w:val="style23"/>
         <w:numPr>
           <w:ilvl w:val="2"/>
           <w:numId w:val="4"/>
@@ -1023,20 +1039,22 @@
           <w:rFonts w:ascii="Arial" w:hAnsi="Arial"/>
           <w:sz w:val="22"/>
           <w:szCs w:val="22"/>
-        </w:rPr>
-      </w:pPr>
-      <w:r>
-        <w:rPr>
-          <w:rFonts w:ascii="Arial" w:hAnsi="Arial"/>
-          <w:sz w:val="22"/>
-          <w:szCs w:val="22"/>
+          <w:shd w:fill="FFFF00" w:val="clear"/>
+        </w:rPr>
+      </w:pPr>
+      <w:r>
+        <w:rPr>
+          <w:rFonts w:ascii="Arial" w:hAnsi="Arial"/>
+          <w:sz w:val="22"/>
+          <w:szCs w:val="22"/>
+          <w:shd w:fill="FFFF00" w:val="clear"/>
         </w:rPr>
         <w:t xml:space="preserve">Have students try finding locations for their house and/or school. </w:t>
       </w:r>
     </w:p>
     <w:p>
       <w:pPr>
-        <w:pStyle w:val="style21"/>
+        <w:pStyle w:val="style23"/>
         <w:numPr>
           <w:ilvl w:val="2"/>
           <w:numId w:val="4"/>
@@ -1045,20 +1063,22 @@
           <w:rFonts w:ascii="Arial" w:hAnsi="Arial"/>
           <w:sz w:val="22"/>
           <w:szCs w:val="22"/>
-        </w:rPr>
-      </w:pPr>
-      <w:r>
-        <w:rPr>
-          <w:rFonts w:ascii="Arial" w:hAnsi="Arial"/>
-          <w:sz w:val="22"/>
-          <w:szCs w:val="22"/>
+          <w:shd w:fill="FFFF00" w:val="clear"/>
+        </w:rPr>
+      </w:pPr>
+      <w:r>
+        <w:rPr>
+          <w:rFonts w:ascii="Arial" w:hAnsi="Arial"/>
+          <w:sz w:val="22"/>
+          <w:szCs w:val="22"/>
+          <w:shd w:fill="FFFF00" w:val="clear"/>
         </w:rPr>
         <w:t xml:space="preserve">Point out that the system of longitude and latitude will allow them to draw spatial objects such as points (house, school). They can think of longitude as the x-direction (it runs along the equator from east to west) and latitude as the y-direction (it runs from the North Pole to the South Pole along the Prime Meridian) when making a plot from these coordinates. </w:t>
       </w:r>
     </w:p>
     <w:p>
       <w:pPr>
-        <w:pStyle w:val="style21"/>
+        <w:pStyle w:val="style23"/>
         <w:numPr>
           <w:ilvl w:val="1"/>
           <w:numId w:val="4"/>
@@ -1077,12 +1097,30 @@
           <w:szCs w:val="22"/>
           <w:shd w:fill="FFFFFF" w:val="clear"/>
         </w:rPr>
-        <w:t xml:space="preserve">Exploring LA Bike data and Deducer </w:t>
-      </w:r>
-    </w:p>
-    <w:p>
-      <w:pPr>
-        <w:pStyle w:val="style21"/>
+        <w:t xml:space="preserve">Exploring </w:t>
+      </w:r>
+      <w:r>
+        <w:rPr>
+          <w:rFonts w:ascii="Arial" w:hAnsi="Arial"/>
+          <w:sz w:val="22"/>
+          <w:szCs w:val="22"/>
+          <w:shd w:fill="FFFF00" w:val="clear"/>
+        </w:rPr>
+        <w:t>LA Bike</w:t>
+      </w:r>
+      <w:r>
+        <w:rPr>
+          <w:rFonts w:ascii="Arial" w:hAnsi="Arial"/>
+          <w:sz w:val="22"/>
+          <w:szCs w:val="22"/>
+          <w:shd w:fill="FFFFFF" w:val="clear"/>
+        </w:rPr>
+        <w:t xml:space="preserve"> data and Deducer </w:t>
+      </w:r>
+    </w:p>
+    <w:p>
+      <w:pPr>
+        <w:pStyle w:val="style23"/>
         <w:numPr>
           <w:ilvl w:val="2"/>
           <w:numId w:val="4"/>
@@ -1091,22 +1129,22 @@
           <w:rFonts w:ascii="Arial" w:hAnsi="Arial"/>
           <w:sz w:val="22"/>
           <w:szCs w:val="22"/>
-          <w:shd w:fill="FFFFFF" w:val="clear"/>
-        </w:rPr>
-      </w:pPr>
-      <w:r>
-        <w:rPr>
-          <w:rFonts w:ascii="Arial" w:hAnsi="Arial"/>
-          <w:sz w:val="22"/>
-          <w:szCs w:val="22"/>
-          <w:shd w:fill="FFFFFF" w:val="clear"/>
+          <w:shd w:fill="FFFF00" w:val="clear"/>
+        </w:rPr>
+      </w:pPr>
+      <w:r>
+        <w:rPr>
+          <w:rFonts w:ascii="Arial" w:hAnsi="Arial"/>
+          <w:sz w:val="22"/>
+          <w:szCs w:val="22"/>
+          <w:shd w:fill="FFFF00" w:val="clear"/>
         </w:rPr>
         <w:t>Load the labike data file.</w:t>
       </w:r>
     </w:p>
     <w:p>
       <w:pPr>
-        <w:pStyle w:val="style21"/>
+        <w:pStyle w:val="style23"/>
         <w:numPr>
           <w:ilvl w:val="2"/>
           <w:numId w:val="4"/>
@@ -1130,7 +1168,7 @@
     </w:p>
     <w:p>
       <w:pPr>
-        <w:pStyle w:val="style21"/>
+        <w:pStyle w:val="style23"/>
         <w:numPr>
           <w:ilvl w:val="2"/>
           <w:numId w:val="4"/>
@@ -1149,12 +1187,30 @@
           <w:szCs w:val="22"/>
           <w:shd w:fill="FFFFFF" w:val="clear"/>
         </w:rPr>
-        <w:t xml:space="preserve">Point out the following features as you discuss the layout of the table shown in the data viewer (You can use Exploring LACBC and Deducer as a reference.): </w:t>
-      </w:r>
-    </w:p>
-    <w:p>
-      <w:pPr>
-        <w:pStyle w:val="style21"/>
+        <w:t xml:space="preserve">Point out the following features as you discuss the layout of the table shown in the data viewer (You can use </w:t>
+      </w:r>
+      <w:r>
+        <w:rPr>
+          <w:rFonts w:ascii="Arial" w:hAnsi="Arial"/>
+          <w:sz w:val="22"/>
+          <w:szCs w:val="22"/>
+          <w:shd w:fill="FFFF00" w:val="clear"/>
+        </w:rPr>
+        <w:t>Exploring LACBC and</w:t>
+      </w:r>
+      <w:r>
+        <w:rPr>
+          <w:rFonts w:ascii="Arial" w:hAnsi="Arial"/>
+          <w:sz w:val="22"/>
+          <w:szCs w:val="22"/>
+          <w:shd w:fill="FFFFFF" w:val="clear"/>
+        </w:rPr>
+        <w:t xml:space="preserve"> Deducer as a reference.): </w:t>
+      </w:r>
+    </w:p>
+    <w:p>
+      <w:pPr>
+        <w:pStyle w:val="style23"/>
         <w:numPr>
           <w:ilvl w:val="3"/>
           <w:numId w:val="4"/>
@@ -1178,7 +1234,7 @@
     </w:p>
     <w:p>
       <w:pPr>
-        <w:pStyle w:val="style21"/>
+        <w:pStyle w:val="style23"/>
         <w:numPr>
           <w:ilvl w:val="3"/>
           <w:numId w:val="4"/>
@@ -1202,7 +1258,7 @@
     </w:p>
     <w:p>
       <w:pPr>
-        <w:pStyle w:val="style21"/>
+        <w:pStyle w:val="style23"/>
         <w:numPr>
           <w:ilvl w:val="3"/>
           <w:numId w:val="4"/>
@@ -1226,7 +1282,7 @@
     </w:p>
     <w:p>
       <w:pPr>
-        <w:pStyle w:val="style21"/>
+        <w:pStyle w:val="style23"/>
         <w:numPr>
           <w:ilvl w:val="3"/>
           <w:numId w:val="4"/>
@@ -1235,22 +1291,22 @@
           <w:rFonts w:ascii="Arial" w:hAnsi="Arial"/>
           <w:sz w:val="22"/>
           <w:szCs w:val="22"/>
-          <w:shd w:fill="FFFFFF" w:val="clear"/>
-        </w:rPr>
-      </w:pPr>
-      <w:r>
-        <w:rPr>
-          <w:rFonts w:ascii="Arial" w:hAnsi="Arial"/>
-          <w:sz w:val="22"/>
-          <w:szCs w:val="22"/>
-          <w:shd w:fill="FFFFFF" w:val="clear"/>
+          <w:shd w:fill="FFFF00" w:val="clear"/>
+        </w:rPr>
+      </w:pPr>
+      <w:r>
+        <w:rPr>
+          <w:rFonts w:ascii="Arial" w:hAnsi="Arial"/>
+          <w:sz w:val="22"/>
+          <w:szCs w:val="22"/>
+          <w:shd w:fill="FFFF00" w:val="clear"/>
         </w:rPr>
         <w:t xml:space="preserve">Each row refers to a different intersection, and so there are 38 intersections represented in the data set. Each column refers to the various data that were collected about the intersection. </w:t>
       </w:r>
     </w:p>
     <w:p>
       <w:pPr>
-        <w:pStyle w:val="style21"/>
+        <w:pStyle w:val="style23"/>
         <w:numPr>
           <w:ilvl w:val="3"/>
           <w:numId w:val="4"/>
@@ -1272,7 +1328,7 @@
     </w:p>
     <w:p>
       <w:pPr>
-        <w:pStyle w:val="style21"/>
+        <w:pStyle w:val="style23"/>
         <w:numPr>
           <w:ilvl w:val="4"/>
           <w:numId w:val="4"/>
@@ -1294,7 +1350,7 @@
     </w:p>
     <w:p>
       <w:pPr>
-        <w:pStyle w:val="style21"/>
+        <w:pStyle w:val="style23"/>
         <w:numPr>
           <w:ilvl w:val="4"/>
           <w:numId w:val="4"/>
@@ -1316,7 +1372,7 @@
     </w:p>
     <w:p>
       <w:pPr>
-        <w:pStyle w:val="style21"/>
+        <w:pStyle w:val="style23"/>
         <w:numPr>
           <w:ilvl w:val="4"/>
           <w:numId w:val="4"/>
@@ -1338,7 +1394,7 @@
     </w:p>
     <w:p>
       <w:pPr>
-        <w:pStyle w:val="style21"/>
+        <w:pStyle w:val="style23"/>
         <w:numPr>
           <w:ilvl w:val="4"/>
           <w:numId w:val="4"/>
@@ -1347,20 +1403,22 @@
           <w:rFonts w:ascii="Arial" w:hAnsi="Arial"/>
           <w:sz w:val="22"/>
           <w:szCs w:val="22"/>
-        </w:rPr>
-      </w:pPr>
-      <w:r>
-        <w:rPr>
-          <w:rFonts w:ascii="Arial" w:hAnsi="Arial"/>
-          <w:sz w:val="22"/>
-          <w:szCs w:val="22"/>
+          <w:shd w:fill="FFFF00" w:val="clear"/>
+        </w:rPr>
+      </w:pPr>
+      <w:r>
+        <w:rPr>
+          <w:rFonts w:ascii="Arial" w:hAnsi="Arial"/>
+          <w:sz w:val="22"/>
+          <w:szCs w:val="22"/>
+          <w:shd w:fill="FFFF00" w:val="clear"/>
         </w:rPr>
         <w:t>"type" is the type of bike transportation available at the intersection (bike lane, bike path, bike route, none)</w:t>
       </w:r>
     </w:p>
     <w:p>
       <w:pPr>
-        <w:pStyle w:val="style21"/>
+        <w:pStyle w:val="style23"/>
         <w:numPr>
           <w:ilvl w:val="4"/>
           <w:numId w:val="4"/>
@@ -1369,13 +1427,15 @@
           <w:rFonts w:ascii="Arial" w:hAnsi="Arial"/>
           <w:sz w:val="22"/>
           <w:szCs w:val="22"/>
-        </w:rPr>
-      </w:pPr>
-      <w:r>
-        <w:rPr>
-          <w:rFonts w:ascii="Arial" w:hAnsi="Arial"/>
-          <w:sz w:val="22"/>
-          <w:szCs w:val="22"/>
+          <w:shd w:fill="FFFF00" w:val="clear"/>
+        </w:rPr>
+      </w:pPr>
+      <w:r>
+        <w:rPr>
+          <w:rFonts w:ascii="Arial" w:hAnsi="Arial"/>
+          <w:sz w:val="22"/>
+          <w:szCs w:val="22"/>
+          <w:shd w:fill="FFFF00" w:val="clear"/>
         </w:rPr>
         <w:t>“</w:t>
       </w:r>
@@ -1384,13 +1444,14 @@
           <w:rFonts w:ascii="Arial" w:hAnsi="Arial"/>
           <w:sz w:val="22"/>
           <w:szCs w:val="22"/>
+          <w:shd w:fill="FFFF00" w:val="clear"/>
         </w:rPr>
         <w:t>bike_count_pm” is the evening count of bikes</w:t>
       </w:r>
     </w:p>
     <w:p>
       <w:pPr>
-        <w:pStyle w:val="style21"/>
+        <w:pStyle w:val="style23"/>
         <w:numPr>
           <w:ilvl w:val="4"/>
           <w:numId w:val="4"/>
@@ -1399,13 +1460,15 @@
           <w:rFonts w:ascii="Arial" w:hAnsi="Arial"/>
           <w:sz w:val="22"/>
           <w:szCs w:val="22"/>
-        </w:rPr>
-      </w:pPr>
-      <w:r>
-        <w:rPr>
-          <w:rFonts w:ascii="Arial" w:hAnsi="Arial"/>
-          <w:sz w:val="22"/>
-          <w:szCs w:val="22"/>
+          <w:shd w:fill="FFFF00" w:val="clear"/>
+        </w:rPr>
+      </w:pPr>
+      <w:r>
+        <w:rPr>
+          <w:rFonts w:ascii="Arial" w:hAnsi="Arial"/>
+          <w:sz w:val="22"/>
+          <w:szCs w:val="22"/>
+          <w:shd w:fill="FFFF00" w:val="clear"/>
         </w:rPr>
         <w:t>“</w:t>
       </w:r>
@@ -1414,13 +1477,14 @@
           <w:rFonts w:ascii="Arial" w:hAnsi="Arial"/>
           <w:sz w:val="22"/>
           <w:szCs w:val="22"/>
+          <w:shd w:fill="FFFF00" w:val="clear"/>
         </w:rPr>
         <w:t xml:space="preserve">ped_count_pm” is the evening count of pedestrians </w:t>
       </w:r>
     </w:p>
     <w:p>
       <w:pPr>
-        <w:pStyle w:val="style21"/>
+        <w:pStyle w:val="style23"/>
         <w:numPr>
           <w:ilvl w:val="3"/>
           <w:numId w:val="4"/>
@@ -1442,7 +1506,7 @@
     </w:p>
     <w:p>
       <w:pPr>
-        <w:pStyle w:val="style21"/>
+        <w:pStyle w:val="style23"/>
         <w:numPr>
           <w:ilvl w:val="4"/>
           <w:numId w:val="4"/>
@@ -1464,7 +1528,7 @@
     </w:p>
     <w:p>
       <w:pPr>
-        <w:pStyle w:val="style21"/>
+        <w:pStyle w:val="style23"/>
         <w:numPr>
           <w:ilvl w:val="4"/>
           <w:numId w:val="4"/>
@@ -1473,20 +1537,22 @@
           <w:rFonts w:ascii="Arial" w:hAnsi="Arial"/>
           <w:sz w:val="22"/>
           <w:szCs w:val="22"/>
-        </w:rPr>
-      </w:pPr>
-      <w:r>
-        <w:rPr>
-          <w:rFonts w:ascii="Arial" w:hAnsi="Arial"/>
-          <w:sz w:val="22"/>
-          <w:szCs w:val="22"/>
+          <w:shd w:fill="FFFF00" w:val="clear"/>
+        </w:rPr>
+      </w:pPr>
+      <w:r>
+        <w:rPr>
+          <w:rFonts w:ascii="Arial" w:hAnsi="Arial"/>
+          <w:sz w:val="22"/>
+          <w:szCs w:val="22"/>
+          <w:shd w:fill="FFFF00" w:val="clear"/>
         </w:rPr>
         <w:t xml:space="preserve">Note that 20 of the intersections have nothing. </w:t>
       </w:r>
     </w:p>
     <w:p>
       <w:pPr>
-        <w:pStyle w:val="style21"/>
+        <w:pStyle w:val="style23"/>
         <w:numPr>
           <w:ilvl w:val="4"/>
           <w:numId w:val="4"/>
@@ -1508,7 +1574,7 @@
     </w:p>
     <w:p>
       <w:pPr>
-        <w:pStyle w:val="style21"/>
+        <w:pStyle w:val="style23"/>
         <w:numPr>
           <w:ilvl w:val="3"/>
           <w:numId w:val="4"/>
@@ -1517,20 +1583,22 @@
           <w:rFonts w:ascii="Arial" w:hAnsi="Arial"/>
           <w:sz w:val="22"/>
           <w:szCs w:val="22"/>
-        </w:rPr>
-      </w:pPr>
-      <w:r>
-        <w:rPr>
-          <w:rFonts w:ascii="Arial" w:hAnsi="Arial"/>
-          <w:sz w:val="22"/>
-          <w:szCs w:val="22"/>
+          <w:shd w:fill="FFFF00" w:val="clear"/>
+        </w:rPr>
+      </w:pPr>
+      <w:r>
+        <w:rPr>
+          <w:rFonts w:ascii="Arial" w:hAnsi="Arial"/>
+          <w:sz w:val="22"/>
+          <w:szCs w:val="22"/>
+          <w:shd w:fill="FFFF00" w:val="clear"/>
         </w:rPr>
         <w:t>Demo how to sort by bike count and pedestrian count.</w:t>
       </w:r>
     </w:p>
     <w:p>
       <w:pPr>
-        <w:pStyle w:val="style21"/>
+        <w:pStyle w:val="style23"/>
         <w:numPr>
           <w:ilvl w:val="4"/>
           <w:numId w:val="4"/>
@@ -1539,20 +1607,22 @@
           <w:rFonts w:ascii="Arial" w:hAnsi="Arial"/>
           <w:sz w:val="22"/>
           <w:szCs w:val="22"/>
-        </w:rPr>
-      </w:pPr>
-      <w:r>
-        <w:rPr>
-          <w:rFonts w:ascii="Arial" w:hAnsi="Arial"/>
-          <w:sz w:val="22"/>
-          <w:szCs w:val="22"/>
+          <w:shd w:fill="FFFF00" w:val="clear"/>
+        </w:rPr>
+      </w:pPr>
+      <w:r>
+        <w:rPr>
+          <w:rFonts w:ascii="Arial" w:hAnsi="Arial"/>
+          <w:sz w:val="22"/>
+          <w:szCs w:val="22"/>
+          <w:shd w:fill="FFFF00" w:val="clear"/>
         </w:rPr>
         <w:t>Which intersections have the most bike traffic/ pedestrian traffic? Are they the same?</w:t>
       </w:r>
     </w:p>
     <w:p>
       <w:pPr>
-        <w:pStyle w:val="style21"/>
+        <w:pStyle w:val="style23"/>
         <w:numPr>
           <w:ilvl w:val="3"/>
           <w:numId w:val="4"/>
@@ -1561,20 +1631,30 @@
           <w:rFonts w:ascii="Arial" w:hAnsi="Arial"/>
           <w:sz w:val="22"/>
           <w:szCs w:val="22"/>
-        </w:rPr>
-      </w:pPr>
-      <w:r>
-        <w:rPr>
-          <w:rFonts w:ascii="Arial" w:hAnsi="Arial"/>
-          <w:sz w:val="22"/>
-          <w:szCs w:val="22"/>
-        </w:rPr>
-        <w:t>Demo how to create a subset of locations where the bike count is greater than or equal to the pedestrian count.</w:t>
-      </w:r>
-    </w:p>
-    <w:p>
-      <w:pPr>
-        <w:pStyle w:val="style21"/>
+          <w:shd w:fill="FFFF00" w:val="clear"/>
+        </w:rPr>
+      </w:pPr>
+      <w:r>
+        <w:rPr>
+          <w:rFonts w:ascii="Arial" w:hAnsi="Arial"/>
+          <w:sz w:val="22"/>
+          <w:szCs w:val="22"/>
+        </w:rPr>
+        <w:t xml:space="preserve">Demo how to create a subset of locations where </w:t>
+      </w:r>
+      <w:r>
+        <w:rPr>
+          <w:rFonts w:ascii="Arial" w:hAnsi="Arial"/>
+          <w:sz w:val="22"/>
+          <w:szCs w:val="22"/>
+          <w:shd w:fill="FFFF00" w:val="clear"/>
+        </w:rPr>
+        <w:t>the bike count is greater than or equal to the pedestrian count.</w:t>
+      </w:r>
+    </w:p>
+    <w:p>
+      <w:pPr>
+        <w:pStyle w:val="style23"/>
         <w:numPr>
           <w:ilvl w:val="4"/>
           <w:numId w:val="4"/>
@@ -1596,7 +1676,7 @@
     </w:p>
     <w:p>
       <w:pPr>
-        <w:pStyle w:val="style21"/>
+        <w:pStyle w:val="style23"/>
         <w:numPr>
           <w:ilvl w:val="4"/>
           <w:numId w:val="4"/>
@@ -1613,12 +1693,29 @@
           <w:sz w:val="22"/>
           <w:szCs w:val="22"/>
         </w:rPr>
-        <w:t>Ask students what other subsets might be interesting to create (e.g., locations with bike routes).</w:t>
-      </w:r>
-    </w:p>
-    <w:p>
-      <w:pPr>
-        <w:pStyle w:val="style21"/>
+        <w:t xml:space="preserve">Ask students what other subsets might be interesting to create (e.g., </w:t>
+      </w:r>
+      <w:r>
+        <w:rPr>
+          <w:rFonts w:ascii="Arial" w:hAnsi="Arial"/>
+          <w:sz w:val="22"/>
+          <w:szCs w:val="22"/>
+          <w:shd w:fill="FFFF00" w:val="clear"/>
+        </w:rPr>
+        <w:t>locations with bike routes</w:t>
+      </w:r>
+      <w:r>
+        <w:rPr>
+          <w:rFonts w:ascii="Arial" w:hAnsi="Arial"/>
+          <w:sz w:val="22"/>
+          <w:szCs w:val="22"/>
+        </w:rPr>
+        <w:t>).</w:t>
+      </w:r>
+    </w:p>
+    <w:p>
+      <w:pPr>
+        <w:pStyle w:val="style23"/>
         <w:numPr>
           <w:ilvl w:val="4"/>
           <w:numId w:val="4"/>
@@ -1640,7 +1737,7 @@
     </w:p>
     <w:p>
       <w:pPr>
-        <w:pStyle w:val="style21"/>
+        <w:pStyle w:val="style23"/>
         <w:numPr>
           <w:ilvl w:val="3"/>
           <w:numId w:val="4"/>
@@ -1662,7 +1759,7 @@
     </w:p>
     <w:p>
       <w:pPr>
-        <w:pStyle w:val="style21"/>
+        <w:pStyle w:val="style23"/>
         <w:numPr>
           <w:ilvl w:val="4"/>
           <w:numId w:val="4"/>
@@ -1684,7 +1781,7 @@
     </w:p>
     <w:p>
       <w:pPr>
-        <w:pStyle w:val="style21"/>
+        <w:pStyle w:val="style23"/>
         <w:numPr>
           <w:ilvl w:val="4"/>
           <w:numId w:val="4"/>
@@ -1706,7 +1803,7 @@
     </w:p>
     <w:p>
       <w:pPr>
-        <w:pStyle w:val="style21"/>
+        <w:pStyle w:val="style23"/>
         <w:numPr>
           <w:ilvl w:val="1"/>
           <w:numId w:val="4"/>
@@ -1715,20 +1812,22 @@
           <w:rFonts w:ascii="Arial" w:hAnsi="Arial"/>
           <w:sz w:val="22"/>
           <w:szCs w:val="22"/>
-        </w:rPr>
-      </w:pPr>
-      <w:r>
-        <w:rPr>
-          <w:rFonts w:ascii="Arial" w:hAnsi="Arial"/>
-          <w:sz w:val="22"/>
-          <w:szCs w:val="22"/>
+          <w:shd w:fill="FFFF00" w:val="clear"/>
+        </w:rPr>
+      </w:pPr>
+      <w:r>
+        <w:rPr>
+          <w:rFonts w:ascii="Arial" w:hAnsi="Arial"/>
+          <w:sz w:val="22"/>
+          <w:szCs w:val="22"/>
+          <w:shd w:fill="FFFF00" w:val="clear"/>
         </w:rPr>
         <w:t>LA Bike Activity</w:t>
       </w:r>
     </w:p>
     <w:p>
       <w:pPr>
-        <w:pStyle w:val="style21"/>
+        <w:pStyle w:val="style23"/>
         <w:numPr>
           <w:ilvl w:val="2"/>
           <w:numId w:val="4"/>
@@ -1737,22 +1836,22 @@
           <w:rFonts w:ascii="Arial" w:hAnsi="Arial"/>
           <w:sz w:val="22"/>
           <w:szCs w:val="22"/>
-          <w:shd w:fill="FFFFFF" w:val="clear"/>
-        </w:rPr>
-      </w:pPr>
-      <w:r>
-        <w:rPr>
-          <w:rFonts w:ascii="Arial" w:hAnsi="Arial"/>
-          <w:sz w:val="22"/>
-          <w:szCs w:val="22"/>
-          <w:shd w:fill="FFFFFF" w:val="clear"/>
+          <w:shd w:fill="FFFF00" w:val="clear"/>
+        </w:rPr>
+      </w:pPr>
+      <w:r>
+        <w:rPr>
+          <w:rFonts w:ascii="Arial" w:hAnsi="Arial"/>
+          <w:sz w:val="22"/>
+          <w:szCs w:val="22"/>
+          <w:shd w:fill="FFFF00" w:val="clear"/>
         </w:rPr>
         <w:t>Have students complete the LA Bike Activity on their own. Circulate the room and answer questions.</w:t>
       </w:r>
     </w:p>
     <w:p>
       <w:pPr>
-        <w:pStyle w:val="style21"/>
+        <w:pStyle w:val="style23"/>
         <w:numPr>
           <w:ilvl w:val="2"/>
           <w:numId w:val="4"/>
@@ -1776,7 +1875,7 @@
     </w:p>
     <w:p>
       <w:pPr>
-        <w:pStyle w:val="style21"/>
+        <w:pStyle w:val="style23"/>
         <w:numPr>
           <w:ilvl w:val="1"/>
           <w:numId w:val="4"/>
@@ -1785,22 +1884,22 @@
           <w:rFonts w:ascii="Arial" w:hAnsi="Arial"/>
           <w:sz w:val="22"/>
           <w:szCs w:val="22"/>
-          <w:shd w:fill="FFFFFF" w:val="clear"/>
-        </w:rPr>
-      </w:pPr>
-      <w:r>
-        <w:rPr>
-          <w:rFonts w:ascii="Arial" w:hAnsi="Arial"/>
-          <w:sz w:val="22"/>
-          <w:szCs w:val="22"/>
-          <w:shd w:fill="FFFFFF" w:val="clear"/>
+          <w:shd w:fill="FFFF00" w:val="clear"/>
+        </w:rPr>
+      </w:pPr>
+      <w:r>
+        <w:rPr>
+          <w:rFonts w:ascii="Arial" w:hAnsi="Arial"/>
+          <w:sz w:val="22"/>
+          <w:szCs w:val="22"/>
+          <w:shd w:fill="FFFF00" w:val="clear"/>
         </w:rPr>
         <w:t>LA Bus Stops Activity</w:t>
       </w:r>
     </w:p>
     <w:p>
       <w:pPr>
-        <w:pStyle w:val="style21"/>
+        <w:pStyle w:val="style23"/>
         <w:numPr>
           <w:ilvl w:val="2"/>
           <w:numId w:val="4"/>
@@ -1809,22 +1908,22 @@
           <w:rFonts w:ascii="Arial" w:hAnsi="Arial"/>
           <w:sz w:val="22"/>
           <w:szCs w:val="22"/>
-          <w:shd w:fill="FFFFFF" w:val="clear"/>
-        </w:rPr>
-      </w:pPr>
-      <w:r>
-        <w:rPr>
-          <w:rFonts w:ascii="Arial" w:hAnsi="Arial"/>
-          <w:sz w:val="22"/>
-          <w:szCs w:val="22"/>
-          <w:shd w:fill="FFFFFF" w:val="clear"/>
+          <w:shd w:fill="FFFF00" w:val="clear"/>
+        </w:rPr>
+      </w:pPr>
+      <w:r>
+        <w:rPr>
+          <w:rFonts w:ascii="Arial" w:hAnsi="Arial"/>
+          <w:sz w:val="22"/>
+          <w:szCs w:val="22"/>
+          <w:shd w:fill="FFFF00" w:val="clear"/>
         </w:rPr>
         <w:t>Have students complete the LA Bus Stops Activity on their own. Circulate the room and answer questions.</w:t>
       </w:r>
     </w:p>
     <w:p>
       <w:pPr>
-        <w:pStyle w:val="style21"/>
+        <w:pStyle w:val="style23"/>
         <w:numPr>
           <w:ilvl w:val="2"/>
           <w:numId w:val="4"/>
@@ -1848,7 +1947,7 @@
     </w:p>
     <w:p>
       <w:pPr>
-        <w:pStyle w:val="style21"/>
+        <w:pStyle w:val="style23"/>
         <w:numPr>
           <w:ilvl w:val="1"/>
           <w:numId w:val="4"/>
@@ -1857,22 +1956,31 @@
           <w:rFonts w:ascii="Arial" w:hAnsi="Arial"/>
           <w:sz w:val="22"/>
           <w:szCs w:val="22"/>
-          <w:shd w:fill="FFFFFF" w:val="clear"/>
-        </w:rPr>
-      </w:pPr>
-      <w:r>
-        <w:rPr>
-          <w:rFonts w:ascii="Arial" w:hAnsi="Arial"/>
-          <w:sz w:val="22"/>
-          <w:szCs w:val="22"/>
-          <w:shd w:fill="FFFFFF" w:val="clear"/>
-        </w:rPr>
-        <w:t>Bubble charts with LA Bike Count Data</w:t>
-      </w:r>
-    </w:p>
-    <w:p>
-      <w:pPr>
-        <w:pStyle w:val="style21"/>
+          <w:shd w:fill="FFFF00" w:val="clear"/>
+        </w:rPr>
+      </w:pPr>
+      <w:r>
+        <w:rPr>
+          <w:rFonts w:ascii="Arial" w:hAnsi="Arial"/>
+          <w:sz w:val="22"/>
+          <w:szCs w:val="22"/>
+          <w:shd w:fill="FFFFFF" w:val="clear"/>
+        </w:rPr>
+        <w:t xml:space="preserve">Bubble charts with </w:t>
+      </w:r>
+      <w:r>
+        <w:rPr>
+          <w:rFonts w:ascii="Arial" w:hAnsi="Arial"/>
+          <w:sz w:val="22"/>
+          <w:szCs w:val="22"/>
+          <w:shd w:fill="FFFF00" w:val="clear"/>
+        </w:rPr>
+        <w:t>LA Bike Count Data</w:t>
+      </w:r>
+    </w:p>
+    <w:p>
+      <w:pPr>
+        <w:pStyle w:val="style23"/>
         <w:numPr>
           <w:ilvl w:val="2"/>
           <w:numId w:val="4"/>
@@ -1896,7 +2004,7 @@
     </w:p>
     <w:p>
       <w:pPr>
-        <w:pStyle w:val="style21"/>
+        <w:pStyle w:val="style23"/>
         <w:numPr>
           <w:ilvl w:val="2"/>
           <w:numId w:val="4"/>
@@ -1905,22 +2013,31 @@
           <w:rFonts w:ascii="Arial" w:hAnsi="Arial"/>
           <w:sz w:val="22"/>
           <w:szCs w:val="22"/>
-          <w:shd w:fill="FFFFFF" w:val="clear"/>
-        </w:rPr>
-      </w:pPr>
-      <w:r>
-        <w:rPr>
-          <w:rFonts w:ascii="Arial" w:hAnsi="Arial"/>
-          <w:sz w:val="22"/>
-          <w:szCs w:val="22"/>
-          <w:shd w:fill="FFFFFF" w:val="clear"/>
-        </w:rPr>
-        <w:t>Ask questions such as: What is being described when longitude and latitude is plotted on a map? Is there a way to distinguish counts of pedestrians and bicyclists?</w:t>
-      </w:r>
-    </w:p>
-    <w:p>
-      <w:pPr>
-        <w:pStyle w:val="style21"/>
+          <w:shd w:fill="FFFF00" w:val="clear"/>
+        </w:rPr>
+      </w:pPr>
+      <w:r>
+        <w:rPr>
+          <w:rFonts w:ascii="Arial" w:hAnsi="Arial"/>
+          <w:sz w:val="22"/>
+          <w:szCs w:val="22"/>
+          <w:shd w:fill="FFFFFF" w:val="clear"/>
+        </w:rPr>
+        <w:t xml:space="preserve">Ask questions such as: What is being described when longitude and latitude is plotted on a map? </w:t>
+      </w:r>
+      <w:r>
+        <w:rPr>
+          <w:rFonts w:ascii="Arial" w:hAnsi="Arial"/>
+          <w:sz w:val="22"/>
+          <w:szCs w:val="22"/>
+          <w:shd w:fill="FFFF00" w:val="clear"/>
+        </w:rPr>
+        <w:t>Is there a way to distinguish counts of pedestrians and bicyclists?</w:t>
+      </w:r>
+    </w:p>
+    <w:p>
+      <w:pPr>
+        <w:pStyle w:val="style23"/>
         <w:numPr>
           <w:ilvl w:val="2"/>
           <w:numId w:val="4"/>
@@ -1939,12 +2056,30 @@
           <w:szCs w:val="22"/>
           <w:shd w:fill="FFFFFF" w:val="clear"/>
         </w:rPr>
-        <w:t>Demo how to create a bubble chart with the pedestrian counts in the labike file.</w:t>
-      </w:r>
-    </w:p>
-    <w:p>
-      <w:pPr>
-        <w:pStyle w:val="style21"/>
+        <w:t xml:space="preserve">Demo how to create a bubble chart with the </w:t>
+      </w:r>
+      <w:r>
+        <w:rPr>
+          <w:rFonts w:ascii="Arial" w:hAnsi="Arial"/>
+          <w:sz w:val="22"/>
+          <w:szCs w:val="22"/>
+          <w:shd w:fill="FFFF00" w:val="clear"/>
+        </w:rPr>
+        <w:t>pedestrian counts in the labike file</w:t>
+      </w:r>
+      <w:r>
+        <w:rPr>
+          <w:rFonts w:ascii="Arial" w:hAnsi="Arial"/>
+          <w:sz w:val="22"/>
+          <w:szCs w:val="22"/>
+          <w:shd w:fill="FFFFFF" w:val="clear"/>
+        </w:rPr>
+        <w:t>.</w:t>
+      </w:r>
+    </w:p>
+    <w:p>
+      <w:pPr>
+        <w:pStyle w:val="style23"/>
         <w:numPr>
           <w:ilvl w:val="2"/>
           <w:numId w:val="4"/>
@@ -1968,7 +2103,7 @@
     </w:p>
     <w:p>
       <w:pPr>
-        <w:pStyle w:val="style21"/>
+        <w:pStyle w:val="style23"/>
         <w:numPr>
           <w:ilvl w:val="1"/>
           <w:numId w:val="4"/>
@@ -1992,7 +2127,7 @@
     </w:p>
     <w:p>
       <w:pPr>
-        <w:pStyle w:val="style21"/>
+        <w:pStyle w:val="style23"/>
         <w:numPr>
           <w:ilvl w:val="2"/>
           <w:numId w:val="4"/>
@@ -2016,7 +2151,7 @@
     </w:p>
     <w:p>
       <w:pPr>
-        <w:pStyle w:val="style21"/>
+        <w:pStyle w:val="style23"/>
         <w:numPr>
           <w:ilvl w:val="2"/>
           <w:numId w:val="4"/>
@@ -2040,7 +2175,7 @@
     </w:p>
     <w:p>
       <w:pPr>
-        <w:pStyle w:val="style21"/>
+        <w:pStyle w:val="style23"/>
         <w:numPr>
           <w:ilvl w:val="0"/>
           <w:numId w:val="4"/>
@@ -2064,7 +2199,7 @@
     </w:p>
     <w:p>
       <w:pPr>
-        <w:pStyle w:val="style21"/>
+        <w:pStyle w:val="style23"/>
         <w:numPr>
           <w:ilvl w:val="0"/>
           <w:numId w:val="4"/>
@@ -2073,22 +2208,22 @@
           <w:rFonts w:ascii="Arial" w:hAnsi="Arial"/>
           <w:sz w:val="22"/>
           <w:szCs w:val="22"/>
-          <w:shd w:fill="FFFFFF" w:val="clear"/>
-        </w:rPr>
-      </w:pPr>
-      <w:r>
-        <w:rPr>
-          <w:rFonts w:ascii="Arial" w:hAnsi="Arial"/>
-          <w:sz w:val="22"/>
-          <w:szCs w:val="22"/>
-          <w:shd w:fill="FFFFFF" w:val="clear"/>
+          <w:shd w:fill="FFFF00" w:val="clear"/>
+        </w:rPr>
+      </w:pPr>
+      <w:r>
+        <w:rPr>
+          <w:rFonts w:ascii="Arial" w:hAnsi="Arial"/>
+          <w:sz w:val="22"/>
+          <w:szCs w:val="22"/>
+          <w:shd w:fill="FFFF00" w:val="clear"/>
         </w:rPr>
         <w:t>Walking and Biking in LA</w:t>
       </w:r>
     </w:p>
     <w:p>
       <w:pPr>
-        <w:pStyle w:val="style21"/>
+        <w:pStyle w:val="style23"/>
         <w:numPr>
           <w:ilvl w:val="0"/>
           <w:numId w:val="4"/>
@@ -2097,22 +2232,22 @@
           <w:rFonts w:ascii="Arial" w:hAnsi="Arial"/>
           <w:sz w:val="22"/>
           <w:szCs w:val="22"/>
-          <w:shd w:fill="FFFFFF" w:val="clear"/>
-        </w:rPr>
-      </w:pPr>
-      <w:r>
-        <w:rPr>
-          <w:rFonts w:ascii="Arial" w:hAnsi="Arial"/>
-          <w:sz w:val="22"/>
-          <w:szCs w:val="22"/>
-          <w:shd w:fill="FFFFFF" w:val="clear"/>
+          <w:shd w:fill="FFFF00" w:val="clear"/>
+        </w:rPr>
+      </w:pPr>
+      <w:r>
+        <w:rPr>
+          <w:rFonts w:ascii="Arial" w:hAnsi="Arial"/>
+          <w:sz w:val="22"/>
+          <w:szCs w:val="22"/>
+          <w:shd w:fill="FFFF00" w:val="clear"/>
         </w:rPr>
         <w:t>Exploring LACBC and Deducer</w:t>
       </w:r>
     </w:p>
     <w:p>
       <w:pPr>
-        <w:pStyle w:val="style21"/>
+        <w:pStyle w:val="style23"/>
         <w:numPr>
           <w:ilvl w:val="0"/>
           <w:numId w:val="4"/>
@@ -2121,22 +2256,22 @@
           <w:rFonts w:ascii="Arial" w:hAnsi="Arial"/>
           <w:sz w:val="22"/>
           <w:szCs w:val="22"/>
-          <w:shd w:fill="FFFFFF" w:val="clear"/>
-        </w:rPr>
-      </w:pPr>
-      <w:r>
-        <w:rPr>
-          <w:rFonts w:ascii="Arial" w:hAnsi="Arial"/>
-          <w:sz w:val="22"/>
-          <w:szCs w:val="22"/>
-          <w:shd w:fill="FFFFFF" w:val="clear"/>
+          <w:shd w:fill="FFFF00" w:val="clear"/>
+        </w:rPr>
+      </w:pPr>
+      <w:r>
+        <w:rPr>
+          <w:rFonts w:ascii="Arial" w:hAnsi="Arial"/>
+          <w:sz w:val="22"/>
+          <w:szCs w:val="22"/>
+          <w:shd w:fill="FFFF00" w:val="clear"/>
         </w:rPr>
         <w:t>LA Bike Activity</w:t>
       </w:r>
     </w:p>
     <w:p>
       <w:pPr>
-        <w:pStyle w:val="style21"/>
+        <w:pStyle w:val="style23"/>
         <w:numPr>
           <w:ilvl w:val="0"/>
           <w:numId w:val="4"/>
@@ -2145,22 +2280,22 @@
           <w:rFonts w:ascii="Arial" w:hAnsi="Arial"/>
           <w:sz w:val="22"/>
           <w:szCs w:val="22"/>
-          <w:shd w:fill="FFFFFF" w:val="clear"/>
-        </w:rPr>
-      </w:pPr>
-      <w:r>
-        <w:rPr>
-          <w:rFonts w:ascii="Arial" w:hAnsi="Arial"/>
-          <w:sz w:val="22"/>
-          <w:szCs w:val="22"/>
-          <w:shd w:fill="FFFFFF" w:val="clear"/>
+          <w:shd w:fill="FFFF00" w:val="clear"/>
+        </w:rPr>
+      </w:pPr>
+      <w:r>
+        <w:rPr>
+          <w:rFonts w:ascii="Arial" w:hAnsi="Arial"/>
+          <w:sz w:val="22"/>
+          <w:szCs w:val="22"/>
+          <w:shd w:fill="FFFF00" w:val="clear"/>
         </w:rPr>
         <w:t>LA Bus Stops Activity</w:t>
       </w:r>
     </w:p>
     <w:p>
       <w:pPr>
-        <w:pStyle w:val="style21"/>
+        <w:pStyle w:val="style23"/>
         <w:numPr>
           <w:ilvl w:val="0"/>
           <w:numId w:val="4"/>
@@ -2184,7 +2319,7 @@
     </w:p>
     <w:p>
       <w:pPr>
-        <w:pStyle w:val="style21"/>
+        <w:pStyle w:val="style23"/>
         <w:numPr>
           <w:ilvl w:val="0"/>
           <w:numId w:val="4"/>
@@ -2208,26 +2343,26 @@
     </w:p>
     <w:p>
       <w:pPr>
-        <w:pStyle w:val="style21"/>
-        <w:rPr>
-          <w:rFonts w:ascii="Arial" w:hAnsi="Arial"/>
-          <w:sz w:val="22"/>
-          <w:szCs w:val="22"/>
-          <w:shd w:fill="FFFFFF" w:val="clear"/>
-        </w:rPr>
-      </w:pPr>
-      <w:r>
-        <w:rPr>
-          <w:rFonts w:ascii="Arial" w:hAnsi="Arial"/>
-          <w:sz w:val="22"/>
-          <w:szCs w:val="22"/>
-          <w:shd w:fill="FFFFFF" w:val="clear"/>
-        </w:rPr>
-      </w:r>
-    </w:p>
-    <w:p>
-      <w:pPr>
-        <w:pStyle w:val="style21"/>
+        <w:pStyle w:val="style23"/>
+        <w:rPr>
+          <w:rFonts w:ascii="Arial" w:hAnsi="Arial"/>
+          <w:sz w:val="22"/>
+          <w:szCs w:val="22"/>
+          <w:shd w:fill="FFFFFF" w:val="clear"/>
+        </w:rPr>
+      </w:pPr>
+      <w:r>
+        <w:rPr>
+          <w:rFonts w:ascii="Arial" w:hAnsi="Arial"/>
+          <w:sz w:val="22"/>
+          <w:szCs w:val="22"/>
+          <w:shd w:fill="FFFFFF" w:val="clear"/>
+        </w:rPr>
+      </w:r>
+    </w:p>
+    <w:p>
+      <w:pPr>
+        <w:pStyle w:val="style23"/>
         <w:pageBreakBefore/>
         <w:rPr>
           <w:rFonts w:ascii="Arial" w:hAnsi="Arial"/>
@@ -2259,24 +2394,24 @@
     </w:p>
     <w:p>
       <w:pPr>
-        <w:pStyle w:val="style21"/>
-        <w:rPr>
-          <w:rFonts w:ascii="Arial" w:hAnsi="Arial"/>
-          <w:sz w:val="22"/>
-          <w:szCs w:val="22"/>
-        </w:rPr>
-      </w:pPr>
-      <w:r>
-        <w:rPr>
-          <w:rFonts w:ascii="Arial" w:hAnsi="Arial"/>
-          <w:sz w:val="22"/>
-          <w:szCs w:val="22"/>
-        </w:rPr>
-      </w:r>
-    </w:p>
-    <w:p>
-      <w:pPr>
-        <w:pStyle w:val="style21"/>
+        <w:pStyle w:val="style23"/>
+        <w:rPr>
+          <w:rFonts w:ascii="Arial" w:hAnsi="Arial"/>
+          <w:sz w:val="22"/>
+          <w:szCs w:val="22"/>
+        </w:rPr>
+      </w:pPr>
+      <w:r>
+        <w:rPr>
+          <w:rFonts w:ascii="Arial" w:hAnsi="Arial"/>
+          <w:sz w:val="22"/>
+          <w:szCs w:val="22"/>
+        </w:rPr>
+      </w:r>
+    </w:p>
+    <w:p>
+      <w:pPr>
+        <w:pStyle w:val="style23"/>
         <w:rPr>
           <w:rFonts w:ascii="Arial" w:hAnsi="Arial"/>
           <w:sz w:val="22"/>
@@ -2307,59 +2442,59 @@
     </w:p>
     <w:p>
       <w:pPr>
-        <w:pStyle w:val="style21"/>
-        <w:rPr>
-          <w:rFonts w:ascii="Arial" w:hAnsi="Arial"/>
-          <w:sz w:val="22"/>
-          <w:szCs w:val="22"/>
-          <w:shd w:fill="FFFFFF" w:val="clear"/>
-        </w:rPr>
-      </w:pPr>
-      <w:r>
-        <w:rPr>
-          <w:rFonts w:ascii="Arial" w:hAnsi="Arial"/>
-          <w:sz w:val="22"/>
-          <w:szCs w:val="22"/>
-          <w:shd w:fill="FFFFFF" w:val="clear"/>
-        </w:rPr>
-      </w:r>
-    </w:p>
-    <w:p>
-      <w:pPr>
-        <w:pStyle w:val="style21"/>
-        <w:rPr>
-          <w:rFonts w:ascii="Arial" w:hAnsi="Arial"/>
-          <w:sz w:val="22"/>
-          <w:szCs w:val="22"/>
-          <w:shd w:fill="FFFFFF" w:val="clear"/>
-        </w:rPr>
-      </w:pPr>
-      <w:r>
-        <w:rPr>
-          <w:rFonts w:ascii="Arial" w:hAnsi="Arial"/>
-          <w:sz w:val="22"/>
-          <w:szCs w:val="22"/>
-          <w:shd w:fill="FFFFFF" w:val="clear"/>
+        <w:pStyle w:val="style23"/>
+        <w:rPr>
+          <w:rFonts w:ascii="Arial" w:hAnsi="Arial"/>
+          <w:sz w:val="22"/>
+          <w:szCs w:val="22"/>
+          <w:shd w:fill="FFFFFF" w:val="clear"/>
+        </w:rPr>
+      </w:pPr>
+      <w:r>
+        <w:rPr>
+          <w:rFonts w:ascii="Arial" w:hAnsi="Arial"/>
+          <w:sz w:val="22"/>
+          <w:szCs w:val="22"/>
+          <w:shd w:fill="FFFFFF" w:val="clear"/>
+        </w:rPr>
+      </w:r>
+    </w:p>
+    <w:p>
+      <w:pPr>
+        <w:pStyle w:val="style23"/>
+        <w:rPr>
+          <w:rFonts w:ascii="Arial" w:hAnsi="Arial"/>
+          <w:sz w:val="22"/>
+          <w:szCs w:val="22"/>
+          <w:shd w:fill="FFFF00" w:val="clear"/>
+        </w:rPr>
+      </w:pPr>
+      <w:r>
+        <w:rPr>
+          <w:rFonts w:ascii="Arial" w:hAnsi="Arial"/>
+          <w:sz w:val="22"/>
+          <w:szCs w:val="22"/>
+          <w:shd w:fill="FFFF00" w:val="clear"/>
         </w:rPr>
         <w:t xml:space="preserve">The data that will be considered first in this lesson were collected in September of 2009 by the Los Angeles County Bicycle Coalition (LACBC, http://la-bike.org), a non-profit organization that works to "make the entire L.A. region a safe and enjoyable place to ride." For two days in late September, the LACBC recruited volunteers to count the number of bicyclists and pedestrians that pass 56 different intersections within Los Angeles County. Some of the survey locations were chosen because they are known to be popular with cyclists and pedestrians, others because they are near locations where a traffic-related change is about to take place, and still others because they are the site of a large number of bike accidents each year. </w:t>
       </w:r>
     </w:p>
     <w:p>
       <w:pPr>
-        <w:pStyle w:val="style21"/>
-        <w:rPr>
-          <w:rFonts w:ascii="Arial" w:hAnsi="Arial"/>
-          <w:sz w:val="22"/>
-          <w:szCs w:val="22"/>
-          <w:shd w:fill="FFFFFF" w:val="clear"/>
-        </w:rPr>
-      </w:pPr>
-      <w:r>
-        <w:rPr>
-          <w:rFonts w:ascii="Arial" w:hAnsi="Arial"/>
-          <w:sz w:val="22"/>
-          <w:szCs w:val="22"/>
-          <w:shd w:fill="FFFFFF" w:val="clear"/>
+        <w:pStyle w:val="style23"/>
+        <w:rPr>
+          <w:rFonts w:ascii="Arial" w:hAnsi="Arial"/>
+          <w:sz w:val="22"/>
+          <w:szCs w:val="22"/>
+          <w:shd w:fill="FFFF00" w:val="clear"/>
+        </w:rPr>
+      </w:pPr>
+      <w:r>
+        <w:rPr>
+          <w:rFonts w:ascii="Arial" w:hAnsi="Arial"/>
+          <w:sz w:val="22"/>
+          <w:szCs w:val="22"/>
+          <w:shd w:fill="FFFF00" w:val="clear"/>
         </w:rPr>
         <w:t>LACBC volunteers surveyed each location in the morning (7:00-9:30 am) and evening (4:00-6:30 pm) on Tuesday September 22 and Wednesday September 23 of 2009. Data were also collected on Saturday the 26th, but will not be considered here. The volunteers produced a report summarizing their findings (</w:t>
       </w:r>
@@ -2370,7 +2505,7 @@
             <w:rFonts w:ascii="Arial" w:hAnsi="Arial"/>
             <w:sz w:val="22"/>
             <w:szCs w:val="22"/>
-            <w:shd w:fill="FFFFFF" w:val="clear"/>
+            <w:shd w:fill="FFFF00" w:val="clear"/>
           </w:rPr>
           <w:t>http://lacbc.files.wordpress.com/2010/06/labikecountreport.pdf</w:t>
         </w:r>
@@ -2380,14 +2515,14 @@
           <w:rFonts w:ascii="Arial" w:hAnsi="Arial"/>
           <w:sz w:val="22"/>
           <w:szCs w:val="22"/>
-          <w:shd w:fill="FFFFFF" w:val="clear"/>
+          <w:shd w:fill="FFFF00" w:val="clear"/>
         </w:rPr>
         <w:t xml:space="preserve">). </w:t>
       </w:r>
     </w:p>
     <w:p>
       <w:pPr>
-        <w:pStyle w:val="style21"/>
+        <w:pStyle w:val="style23"/>
         <w:rPr>
           <w:rFonts w:ascii="Arial" w:hAnsi="Arial"/>
           <w:b/>
@@ -2410,7 +2545,7 @@
     </w:p>
     <w:p>
       <w:pPr>
-        <w:pStyle w:val="style21"/>
+        <w:pStyle w:val="style23"/>
         <w:rPr>
           <w:rFonts w:ascii="Arial" w:hAnsi="Arial"/>
           <w:b/>
@@ -2434,7 +2569,7 @@
     </w:p>
     <w:p>
       <w:pPr>
-        <w:pStyle w:val="style21"/>
+        <w:pStyle w:val="style23"/>
         <w:rPr>
           <w:rFonts w:ascii="Arial" w:hAnsi="Arial"/>
           <w:b/>
@@ -2457,7 +2592,7 @@
     </w:p>
     <w:p>
       <w:pPr>
-        <w:pStyle w:val="style21"/>
+        <w:pStyle w:val="style23"/>
         <w:rPr>
           <w:rFonts w:ascii="Arial" w:hAnsi="Arial"/>
           <w:sz w:val="22"/>
@@ -2477,7 +2612,7 @@
     </w:p>
     <w:p>
       <w:pPr>
-        <w:pStyle w:val="style21"/>
+        <w:pStyle w:val="style23"/>
         <w:rPr>
           <w:rFonts w:ascii="Arial" w:hAnsi="Arial"/>
           <w:sz w:val="22"/>
@@ -2497,7 +2632,7 @@
     </w:p>
     <w:p>
       <w:pPr>
-        <w:pStyle w:val="style21"/>
+        <w:pStyle w:val="style23"/>
         <w:rPr>
           <w:rFonts w:ascii="Arial" w:hAnsi="Arial"/>
           <w:sz w:val="22"/>
@@ -2538,40 +2673,49 @@
     </w:p>
     <w:p>
       <w:pPr>
-        <w:pStyle w:val="style21"/>
-        <w:rPr>
-          <w:rFonts w:ascii="Arial" w:hAnsi="Arial"/>
-          <w:sz w:val="22"/>
-          <w:szCs w:val="22"/>
-          <w:shd w:fill="FFFFFF" w:val="clear"/>
-        </w:rPr>
-      </w:pPr>
-      <w:r>
-        <w:rPr>
-          <w:rFonts w:ascii="Arial" w:hAnsi="Arial"/>
-          <w:sz w:val="22"/>
-          <w:szCs w:val="22"/>
-          <w:shd w:fill="FFFFFF" w:val="clear"/>
-        </w:rPr>
-        <w:t>These two ways of describing a location (an address versus latitude-longitude) can be compared. The LACBC produced a Google Map with the locations of the 56 intersections for their survey—this was actually a recruitment tool and there are references to shifts that are needed for people to lend a hand.</w:t>
-      </w:r>
-    </w:p>
-    <w:p>
-      <w:pPr>
-        <w:pStyle w:val="style21"/>
-        <w:rPr>
-          <w:rFonts w:ascii="Arial" w:hAnsi="Arial"/>
-          <w:sz w:val="22"/>
-          <w:szCs w:val="22"/>
-          <w:shd w:fill="FFFFFF" w:val="clear"/>
-        </w:rPr>
-      </w:pPr>
-      <w:r>
-        <w:rPr>
-          <w:rFonts w:ascii="Arial" w:hAnsi="Arial"/>
-          <w:sz w:val="22"/>
-          <w:szCs w:val="22"/>
-          <w:shd w:fill="FFFFFF" w:val="clear"/>
+        <w:pStyle w:val="style23"/>
+        <w:rPr>
+          <w:rFonts w:ascii="Arial" w:hAnsi="Arial"/>
+          <w:sz w:val="22"/>
+          <w:szCs w:val="22"/>
+          <w:shd w:fill="FFFF00" w:val="clear"/>
+        </w:rPr>
+      </w:pPr>
+      <w:r>
+        <w:rPr>
+          <w:rFonts w:ascii="Arial" w:hAnsi="Arial"/>
+          <w:sz w:val="22"/>
+          <w:szCs w:val="22"/>
+          <w:shd w:fill="FFFFFF" w:val="clear"/>
+        </w:rPr>
+        <w:t xml:space="preserve">These two ways of describing a location (an address versus latitude-longitude) can be compared. </w:t>
+      </w:r>
+      <w:r>
+        <w:rPr>
+          <w:rFonts w:ascii="Arial" w:hAnsi="Arial"/>
+          <w:sz w:val="22"/>
+          <w:szCs w:val="22"/>
+          <w:shd w:fill="FFFF00" w:val="clear"/>
+        </w:rPr>
+        <w:t>The LACBC produced a Google Map with the locations of the 56 intersections for their survey—this was actually a recruitment tool and there are references to shifts that are needed for people to lend a hand.</w:t>
+      </w:r>
+    </w:p>
+    <w:p>
+      <w:pPr>
+        <w:pStyle w:val="style23"/>
+        <w:rPr>
+          <w:rFonts w:ascii="Arial" w:hAnsi="Arial"/>
+          <w:sz w:val="22"/>
+          <w:szCs w:val="22"/>
+          <w:shd w:fill="FFFF00" w:val="clear"/>
+        </w:rPr>
+      </w:pPr>
+      <w:r>
+        <w:rPr>
+          <w:rFonts w:ascii="Arial" w:hAnsi="Arial"/>
+          <w:sz w:val="22"/>
+          <w:szCs w:val="22"/>
+          <w:shd w:fill="FFFF00" w:val="clear"/>
         </w:rPr>
         <w:tab/>
       </w:r>
@@ -2582,7 +2726,7 @@
             <w:rFonts w:ascii="Arial" w:hAnsi="Arial"/>
             <w:sz w:val="22"/>
             <w:szCs w:val="22"/>
-            <w:shd w:fill="FFFFFF" w:val="clear"/>
+            <w:shd w:fill="FFFF00" w:val="clear"/>
           </w:rPr>
           <w:t>http://tinyurl.com/LABikeECS</w:t>
         </w:r>
@@ -2592,27 +2736,27 @@
           <w:rFonts w:ascii="Arial" w:hAnsi="Arial"/>
           <w:sz w:val="22"/>
           <w:szCs w:val="22"/>
-          <w:shd w:fill="FFFFFF" w:val="clear"/>
+          <w:shd w:fill="FFFF00" w:val="clear"/>
         </w:rPr>
         <w:t xml:space="preserve"> </w:t>
       </w:r>
     </w:p>
     <w:p>
       <w:pPr>
-        <w:pStyle w:val="style21"/>
-        <w:rPr>
-          <w:rFonts w:ascii="Arial" w:hAnsi="Arial"/>
-          <w:sz w:val="22"/>
-          <w:szCs w:val="22"/>
-          <w:shd w:fill="FFFFFF" w:val="clear"/>
-        </w:rPr>
-      </w:pPr>
-      <w:r>
-        <w:rPr>
-          <w:rFonts w:ascii="Arial" w:hAnsi="Arial"/>
-          <w:sz w:val="22"/>
-          <w:szCs w:val="22"/>
-          <w:shd w:fill="FFFFFF" w:val="clear"/>
+        <w:pStyle w:val="style23"/>
+        <w:rPr>
+          <w:rFonts w:ascii="Arial" w:hAnsi="Arial"/>
+          <w:sz w:val="22"/>
+          <w:szCs w:val="22"/>
+          <w:shd w:fill="FFFF00" w:val="clear"/>
+        </w:rPr>
+      </w:pPr>
+      <w:r>
+        <w:rPr>
+          <w:rFonts w:ascii="Arial" w:hAnsi="Arial"/>
+          <w:sz w:val="22"/>
+          <w:szCs w:val="22"/>
+          <w:shd w:fill="FFFF00" w:val="clear"/>
         </w:rPr>
         <w:t>To translate the location on the map for the intersection of Sunset and Hyperion into latitude and longitude, a service like Get Lat Lon (</w:t>
       </w:r>
@@ -2623,7 +2767,7 @@
             <w:rFonts w:ascii="Arial" w:hAnsi="Arial"/>
             <w:sz w:val="22"/>
             <w:szCs w:val="22"/>
-            <w:shd w:fill="FFFFFF" w:val="clear"/>
+            <w:shd w:fill="FFFF00" w:val="clear"/>
           </w:rPr>
           <w:t>http://www.getlatlon.com/</w:t>
         </w:r>
@@ -2633,27 +2777,27 @@
           <w:rFonts w:ascii="Arial" w:hAnsi="Arial"/>
           <w:sz w:val="22"/>
           <w:szCs w:val="22"/>
-          <w:shd w:fill="FFFFFF" w:val="clear"/>
+          <w:shd w:fill="FFFF00" w:val="clear"/>
         </w:rPr>
         <w:t>) can be used.</w:t>
       </w:r>
     </w:p>
     <w:p>
       <w:pPr>
-        <w:pStyle w:val="style21"/>
-        <w:rPr>
-          <w:rFonts w:ascii="Arial" w:hAnsi="Arial"/>
-          <w:sz w:val="22"/>
-          <w:szCs w:val="22"/>
-          <w:shd w:fill="FFFFFF" w:val="clear"/>
-        </w:rPr>
-      </w:pPr>
-      <w:r>
-        <w:rPr>
-          <w:rFonts w:ascii="Arial" w:hAnsi="Arial"/>
-          <w:sz w:val="22"/>
-          <w:szCs w:val="22"/>
-          <w:shd w:fill="FFFFFF" w:val="clear"/>
+        <w:pStyle w:val="style23"/>
+        <w:rPr>
+          <w:rFonts w:ascii="Arial" w:hAnsi="Arial"/>
+          <w:sz w:val="22"/>
+          <w:szCs w:val="22"/>
+          <w:shd w:fill="FFFF00" w:val="clear"/>
+        </w:rPr>
+      </w:pPr>
+      <w:r>
+        <w:rPr>
+          <w:rFonts w:ascii="Arial" w:hAnsi="Arial"/>
+          <w:sz w:val="22"/>
+          <w:szCs w:val="22"/>
+          <w:shd w:fill="FFFF00" w:val="clear"/>
         </w:rPr>
         <w:tab/>
         <w:t>In the box at the top of the page enter</w:t>
@@ -2661,20 +2805,20 @@
     </w:p>
     <w:p>
       <w:pPr>
-        <w:pStyle w:val="style21"/>
-        <w:rPr>
-          <w:rFonts w:ascii="Arial" w:hAnsi="Arial"/>
-          <w:sz w:val="22"/>
-          <w:szCs w:val="22"/>
-          <w:shd w:fill="FFFFFF" w:val="clear"/>
-        </w:rPr>
-      </w:pPr>
-      <w:r>
-        <w:rPr>
-          <w:rFonts w:ascii="Arial" w:hAnsi="Arial"/>
-          <w:sz w:val="22"/>
-          <w:szCs w:val="22"/>
-          <w:shd w:fill="FFFFFF" w:val="clear"/>
+        <w:pStyle w:val="style23"/>
+        <w:rPr>
+          <w:rFonts w:ascii="Arial" w:hAnsi="Arial"/>
+          <w:sz w:val="22"/>
+          <w:szCs w:val="22"/>
+          <w:shd w:fill="FFFF00" w:val="clear"/>
+        </w:rPr>
+      </w:pPr>
+      <w:r>
+        <w:rPr>
+          <w:rFonts w:ascii="Arial" w:hAnsi="Arial"/>
+          <w:sz w:val="22"/>
+          <w:szCs w:val="22"/>
+          <w:shd w:fill="FFFF00" w:val="clear"/>
         </w:rPr>
         <w:tab/>
         <w:t>Sunset &amp; Hyperion, Los Angeles, CA</w:t>
@@ -2682,27 +2826,27 @@
     </w:p>
     <w:p>
       <w:pPr>
-        <w:pStyle w:val="style21"/>
-        <w:rPr>
-          <w:rFonts w:ascii="Arial" w:hAnsi="Arial"/>
-          <w:sz w:val="22"/>
-          <w:szCs w:val="22"/>
-          <w:shd w:fill="FFFFFF" w:val="clear"/>
-        </w:rPr>
-      </w:pPr>
-      <w:r>
-        <w:rPr>
-          <w:rFonts w:ascii="Arial" w:hAnsi="Arial"/>
-          <w:sz w:val="22"/>
-          <w:szCs w:val="22"/>
-          <w:shd w:fill="FFFFFF" w:val="clear"/>
+        <w:pStyle w:val="style23"/>
+        <w:rPr>
+          <w:rFonts w:ascii="Arial" w:hAnsi="Arial"/>
+          <w:sz w:val="22"/>
+          <w:szCs w:val="22"/>
+          <w:shd w:fill="FFFF00" w:val="clear"/>
+        </w:rPr>
+      </w:pPr>
+      <w:r>
+        <w:rPr>
+          <w:rFonts w:ascii="Arial" w:hAnsi="Arial"/>
+          <w:sz w:val="22"/>
+          <w:szCs w:val="22"/>
+          <w:shd w:fill="FFFF00" w:val="clear"/>
         </w:rPr>
         <w:t>The map should center on the right intersection. The latitude and longitude of the point will appear at the bottom of the page. In this case the latitude and longitude of the point is 34.0916803, -118.2796304—that is, 34.0916803 north of the equator and 118.2796304 west of the Prime Meridian.</w:t>
       </w:r>
     </w:p>
     <w:p>
       <w:pPr>
-        <w:pStyle w:val="style21"/>
+        <w:pStyle w:val="style23"/>
         <w:rPr>
           <w:rFonts w:ascii="Arial" w:hAnsi="Arial"/>
           <w:sz w:val="22"/>
@@ -2722,26 +2866,26 @@
     </w:p>
     <w:p>
       <w:pPr>
-        <w:pStyle w:val="style21"/>
-        <w:rPr>
-          <w:rFonts w:ascii="Arial" w:hAnsi="Arial"/>
-          <w:sz w:val="22"/>
-          <w:szCs w:val="22"/>
-          <w:shd w:fill="FFFFFF" w:val="clear"/>
-        </w:rPr>
-      </w:pPr>
-      <w:r>
-        <w:rPr>
-          <w:rFonts w:ascii="Arial" w:hAnsi="Arial"/>
-          <w:sz w:val="22"/>
-          <w:szCs w:val="22"/>
-          <w:shd w:fill="FFFFFF" w:val="clear"/>
-        </w:rPr>
-      </w:r>
-    </w:p>
-    <w:p>
-      <w:pPr>
-        <w:pStyle w:val="style21"/>
+        <w:pStyle w:val="style23"/>
+        <w:rPr>
+          <w:rFonts w:ascii="Arial" w:hAnsi="Arial"/>
+          <w:sz w:val="22"/>
+          <w:szCs w:val="22"/>
+          <w:shd w:fill="FFFFFF" w:val="clear"/>
+        </w:rPr>
+      </w:pPr>
+      <w:r>
+        <w:rPr>
+          <w:rFonts w:ascii="Arial" w:hAnsi="Arial"/>
+          <w:sz w:val="22"/>
+          <w:szCs w:val="22"/>
+          <w:shd w:fill="FFFFFF" w:val="clear"/>
+        </w:rPr>
+      </w:r>
+    </w:p>
+    <w:p>
+      <w:pPr>
+        <w:pStyle w:val="style23"/>
         <w:pageBreakBefore/>
         <w:rPr>
           <w:rFonts w:ascii="Arial" w:hAnsi="Arial"/>
@@ -2757,12 +2901,30 @@
           <w:szCs w:val="22"/>
           <w:shd w:fill="FFFFFF" w:val="clear"/>
         </w:rPr>
-        <w:t>Load the labike data file into the Deducer Data Viewer.</w:t>
-      </w:r>
-    </w:p>
-    <w:p>
-      <w:pPr>
-        <w:pStyle w:val="style21"/>
+        <w:t xml:space="preserve">Load the </w:t>
+      </w:r>
+      <w:r>
+        <w:rPr>
+          <w:rFonts w:ascii="Arial" w:hAnsi="Arial"/>
+          <w:sz w:val="22"/>
+          <w:szCs w:val="22"/>
+          <w:shd w:fill="FFFF00" w:val="clear"/>
+        </w:rPr>
+        <w:t>labike</w:t>
+      </w:r>
+      <w:r>
+        <w:rPr>
+          <w:rFonts w:ascii="Arial" w:hAnsi="Arial"/>
+          <w:sz w:val="22"/>
+          <w:szCs w:val="22"/>
+          <w:shd w:fill="FFFFFF" w:val="clear"/>
+        </w:rPr>
+        <w:t xml:space="preserve"> data file into the Deducer Data Viewer.</w:t>
+      </w:r>
+    </w:p>
+    <w:p>
+      <w:pPr>
+        <w:pStyle w:val="style23"/>
         <w:rPr>
           <w:rFonts w:ascii="Arial" w:hAnsi="Arial"/>
           <w:sz w:val="22"/>
@@ -2782,7 +2944,7 @@
     </w:p>
     <w:p>
       <w:pPr>
-        <w:pStyle w:val="style21"/>
+        <w:pStyle w:val="style23"/>
         <w:rPr>
           <w:rFonts w:ascii="Arial" w:hAnsi="Arial"/>
           <w:sz w:val="22"/>
@@ -2802,7 +2964,7 @@
     <w:tbl>
       <w:tblPr>
         <w:jc w:val="left"/>
-        <w:tblInd w:type="dxa" w:w="22"/>
+        <w:tblInd w:type="dxa" w:w="17"/>
         <w:tblBorders>
           <w:top w:color="000001" w:space="0" w:sz="4" w:val="single"/>
           <w:left w:color="000001" w:space="0" w:sz="4" w:val="single"/>
@@ -2813,18 +2975,18 @@
         </w:tblBorders>
         <w:tblCellMar>
           <w:top w:type="dxa" w:w="28"/>
-          <w:left w:type="dxa" w:w="18"/>
+          <w:left w:type="dxa" w:w="13"/>
           <w:bottom w:type="dxa" w:w="28"/>
           <w:right w:type="dxa" w:w="28"/>
         </w:tblCellMar>
       </w:tblPr>
       <w:tblGrid>
-        <w:gridCol w:w="1699"/>
+        <w:gridCol w:w="1698"/>
         <w:gridCol w:w="1728"/>
-        <w:gridCol w:w="1574"/>
-        <w:gridCol w:w="1236"/>
+        <w:gridCol w:w="1573"/>
+        <w:gridCol w:w="1235"/>
         <w:gridCol w:w="1840"/>
-        <w:gridCol w:w="1788"/>
+        <w:gridCol w:w="1790"/>
       </w:tblGrid>
       <w:tr>
         <w:trPr>
@@ -2832,7 +2994,7 @@
         </w:trPr>
         <w:tc>
           <w:tcPr>
-            <w:tcW w:type="dxa" w:w="1699"/>
+            <w:tcW w:type="dxa" w:w="1698"/>
             <w:tcBorders>
               <w:top w:color="000001" w:space="0" w:sz="4" w:val="single"/>
               <w:left w:color="000001" w:space="0" w:sz="4" w:val="single"/>
@@ -2841,19 +3003,20 @@
             </w:tcBorders>
             <w:shd w:fill="FFFFFF" w:val="clear"/>
             <w:tcMar>
-              <w:left w:type="dxa" w:w="18"/>
+              <w:left w:type="dxa" w:w="13"/>
             </w:tcMar>
             <w:vAlign w:val="center"/>
           </w:tcPr>
           <w:p>
             <w:pPr>
-              <w:pStyle w:val="style25"/>
+              <w:pStyle w:val="style27"/>
               <w:spacing w:after="283" w:before="0" w:line="100" w:lineRule="atLeast"/>
               <w:contextualSpacing w:val="false"/>
               <w:rPr>
                 <w:rFonts w:ascii="Arial" w:hAnsi="Arial"/>
                 <w:sz w:val="22"/>
                 <w:szCs w:val="22"/>
+                <w:shd w:fill="FFFF00" w:val="clear"/>
               </w:rPr>
             </w:pPr>
             <w:r>
@@ -2861,6 +3024,7 @@
                 <w:rFonts w:ascii="Arial" w:hAnsi="Arial"/>
                 <w:sz w:val="22"/>
                 <w:szCs w:val="22"/>
+                <w:shd w:fill="FFFF00" w:val="clear"/>
               </w:rPr>
               <w:t xml:space="preserve">name </w:t>
             </w:r>
@@ -2877,19 +3041,20 @@
             </w:tcBorders>
             <w:shd w:fill="FFFFFF" w:val="clear"/>
             <w:tcMar>
-              <w:left w:type="dxa" w:w="18"/>
+              <w:left w:type="dxa" w:w="13"/>
             </w:tcMar>
             <w:vAlign w:val="center"/>
           </w:tcPr>
           <w:p>
             <w:pPr>
-              <w:pStyle w:val="style25"/>
+              <w:pStyle w:val="style27"/>
               <w:spacing w:after="283" w:before="0" w:line="100" w:lineRule="atLeast"/>
               <w:contextualSpacing w:val="false"/>
               <w:rPr>
                 <w:rFonts w:ascii="Arial" w:hAnsi="Arial"/>
                 <w:sz w:val="22"/>
                 <w:szCs w:val="22"/>
+                <w:shd w:fill="FFFF00" w:val="clear"/>
               </w:rPr>
             </w:pPr>
             <w:r>
@@ -2897,6 +3062,7 @@
                 <w:rFonts w:ascii="Arial" w:hAnsi="Arial"/>
                 <w:sz w:val="22"/>
                 <w:szCs w:val="22"/>
+                <w:shd w:fill="FFFF00" w:val="clear"/>
               </w:rPr>
               <w:t xml:space="preserve">longitude </w:t>
             </w:r>
@@ -2904,7 +3070,7 @@
         </w:tc>
         <w:tc>
           <w:tcPr>
-            <w:tcW w:type="dxa" w:w="1574"/>
+            <w:tcW w:type="dxa" w:w="1573"/>
             <w:tcBorders>
               <w:top w:color="000001" w:space="0" w:sz="4" w:val="single"/>
               <w:left w:color="000001" w:space="0" w:sz="4" w:val="single"/>
@@ -2913,19 +3079,20 @@
             </w:tcBorders>
             <w:shd w:fill="FFFFFF" w:val="clear"/>
             <w:tcMar>
-              <w:left w:type="dxa" w:w="18"/>
+              <w:left w:type="dxa" w:w="13"/>
             </w:tcMar>
             <w:vAlign w:val="center"/>
           </w:tcPr>
           <w:p>
             <w:pPr>
-              <w:pStyle w:val="style25"/>
+              <w:pStyle w:val="style27"/>
               <w:spacing w:after="283" w:before="0" w:line="100" w:lineRule="atLeast"/>
               <w:contextualSpacing w:val="false"/>
               <w:rPr>
                 <w:rFonts w:ascii="Arial" w:hAnsi="Arial"/>
                 <w:sz w:val="22"/>
                 <w:szCs w:val="22"/>
+                <w:shd w:fill="FFFF00" w:val="clear"/>
               </w:rPr>
             </w:pPr>
             <w:r>
@@ -2933,6 +3100,7 @@
                 <w:rFonts w:ascii="Arial" w:hAnsi="Arial"/>
                 <w:sz w:val="22"/>
                 <w:szCs w:val="22"/>
+                <w:shd w:fill="FFFF00" w:val="clear"/>
               </w:rPr>
               <w:t xml:space="preserve">latitude </w:t>
             </w:r>
@@ -2940,7 +3108,7 @@
         </w:tc>
         <w:tc>
           <w:tcPr>
-            <w:tcW w:type="dxa" w:w="1236"/>
+            <w:tcW w:type="dxa" w:w="1235"/>
             <w:tcBorders>
               <w:top w:color="000001" w:space="0" w:sz="4" w:val="single"/>
               <w:left w:color="000001" w:space="0" w:sz="4" w:val="single"/>
@@ -2949,19 +3117,20 @@
             </w:tcBorders>
             <w:shd w:fill="FFFFFF" w:val="clear"/>
             <w:tcMar>
-              <w:left w:type="dxa" w:w="18"/>
+              <w:left w:type="dxa" w:w="13"/>
             </w:tcMar>
             <w:vAlign w:val="center"/>
           </w:tcPr>
           <w:p>
             <w:pPr>
-              <w:pStyle w:val="style25"/>
+              <w:pStyle w:val="style27"/>
               <w:spacing w:after="283" w:before="0" w:line="100" w:lineRule="atLeast"/>
               <w:contextualSpacing w:val="false"/>
               <w:rPr>
                 <w:rFonts w:ascii="Arial" w:hAnsi="Arial"/>
                 <w:sz w:val="22"/>
                 <w:szCs w:val="22"/>
+                <w:shd w:fill="FFFF00" w:val="clear"/>
               </w:rPr>
             </w:pPr>
             <w:r>
@@ -2969,6 +3138,7 @@
                 <w:rFonts w:ascii="Arial" w:hAnsi="Arial"/>
                 <w:sz w:val="22"/>
                 <w:szCs w:val="22"/>
+                <w:shd w:fill="FFFF00" w:val="clear"/>
               </w:rPr>
               <w:t xml:space="preserve">type </w:t>
             </w:r>
@@ -2985,19 +3155,20 @@
             </w:tcBorders>
             <w:shd w:fill="FFFFFF" w:val="clear"/>
             <w:tcMar>
-              <w:left w:type="dxa" w:w="18"/>
+              <w:left w:type="dxa" w:w="13"/>
             </w:tcMar>
             <w:vAlign w:val="center"/>
           </w:tcPr>
           <w:p>
             <w:pPr>
-              <w:pStyle w:val="style25"/>
+              <w:pStyle w:val="style27"/>
               <w:spacing w:after="283" w:before="0" w:line="100" w:lineRule="atLeast"/>
               <w:contextualSpacing w:val="false"/>
               <w:rPr>
                 <w:rFonts w:ascii="Arial" w:hAnsi="Arial"/>
                 <w:sz w:val="22"/>
                 <w:szCs w:val="22"/>
+                <w:shd w:fill="FFFF00" w:val="clear"/>
               </w:rPr>
             </w:pPr>
             <w:r>
@@ -3005,6 +3176,7 @@
                 <w:rFonts w:ascii="Arial" w:hAnsi="Arial"/>
                 <w:sz w:val="22"/>
                 <w:szCs w:val="22"/>
+                <w:shd w:fill="FFFF00" w:val="clear"/>
               </w:rPr>
               <w:t xml:space="preserve">bike_count_pm </w:t>
             </w:r>
@@ -3012,7 +3184,7 @@
         </w:tc>
         <w:tc>
           <w:tcPr>
-            <w:tcW w:type="dxa" w:w="1788"/>
+            <w:tcW w:type="dxa" w:w="1790"/>
             <w:tcBorders>
               <w:top w:color="000001" w:space="0" w:sz="4" w:val="single"/>
               <w:left w:color="000001" w:space="0" w:sz="4" w:val="single"/>
@@ -3021,19 +3193,20 @@
             </w:tcBorders>
             <w:shd w:fill="FFFFFF" w:val="clear"/>
             <w:tcMar>
-              <w:left w:type="dxa" w:w="18"/>
+              <w:left w:type="dxa" w:w="13"/>
             </w:tcMar>
             <w:vAlign w:val="center"/>
           </w:tcPr>
           <w:p>
             <w:pPr>
-              <w:pStyle w:val="style25"/>
+              <w:pStyle w:val="style27"/>
               <w:spacing w:after="283" w:before="0" w:line="100" w:lineRule="atLeast"/>
               <w:contextualSpacing w:val="false"/>
               <w:rPr>
                 <w:rFonts w:ascii="Arial" w:hAnsi="Arial"/>
                 <w:sz w:val="22"/>
                 <w:szCs w:val="22"/>
+                <w:shd w:fill="FFFF00" w:val="clear"/>
               </w:rPr>
             </w:pPr>
             <w:r>
@@ -3041,6 +3214,7 @@
                 <w:rFonts w:ascii="Arial" w:hAnsi="Arial"/>
                 <w:sz w:val="22"/>
                 <w:szCs w:val="22"/>
+                <w:shd w:fill="FFFF00" w:val="clear"/>
               </w:rPr>
               <w:t xml:space="preserve">ped_count_pm </w:t>
             </w:r>
@@ -3053,7 +3227,7 @@
         </w:trPr>
         <w:tc>
           <w:tcPr>
-            <w:tcW w:type="dxa" w:w="1699"/>
+            <w:tcW w:type="dxa" w:w="1698"/>
             <w:tcBorders>
               <w:top w:color="000001" w:space="0" w:sz="4" w:val="single"/>
               <w:left w:color="000001" w:space="0" w:sz="4" w:val="single"/>
@@ -3062,19 +3236,20 @@
             </w:tcBorders>
             <w:shd w:fill="FFFFFF" w:val="clear"/>
             <w:tcMar>
-              <w:left w:type="dxa" w:w="18"/>
+              <w:left w:type="dxa" w:w="13"/>
             </w:tcMar>
             <w:vAlign w:val="center"/>
           </w:tcPr>
           <w:p>
             <w:pPr>
-              <w:pStyle w:val="style25"/>
+              <w:pStyle w:val="style27"/>
               <w:spacing w:after="283" w:before="0" w:line="100" w:lineRule="atLeast"/>
               <w:contextualSpacing w:val="false"/>
               <w:rPr>
                 <w:rFonts w:ascii="Arial" w:hAnsi="Arial"/>
                 <w:sz w:val="22"/>
                 <w:szCs w:val="22"/>
+                <w:shd w:fill="FFFF00" w:val="clear"/>
               </w:rPr>
             </w:pPr>
             <w:r>
@@ -3082,6 +3257,7 @@
                 <w:rFonts w:ascii="Arial" w:hAnsi="Arial"/>
                 <w:sz w:val="22"/>
                 <w:szCs w:val="22"/>
+                <w:shd w:fill="FFFF00" w:val="clear"/>
               </w:rPr>
               <w:t xml:space="preserve">1st &amp; Alameda </w:t>
             </w:r>
@@ -3098,19 +3274,20 @@
             </w:tcBorders>
             <w:shd w:fill="FFFFFF" w:val="clear"/>
             <w:tcMar>
-              <w:left w:type="dxa" w:w="18"/>
+              <w:left w:type="dxa" w:w="13"/>
             </w:tcMar>
             <w:vAlign w:val="center"/>
           </w:tcPr>
           <w:p>
             <w:pPr>
-              <w:pStyle w:val="style25"/>
+              <w:pStyle w:val="style27"/>
               <w:spacing w:after="283" w:before="0" w:line="100" w:lineRule="atLeast"/>
               <w:contextualSpacing w:val="false"/>
               <w:rPr>
                 <w:rFonts w:ascii="Arial" w:hAnsi="Arial"/>
                 <w:sz w:val="22"/>
                 <w:szCs w:val="22"/>
+                <w:shd w:fill="FFFF00" w:val="clear"/>
               </w:rPr>
             </w:pPr>
             <w:r>
@@ -3118,6 +3295,7 @@
                 <w:rFonts w:ascii="Arial" w:hAnsi="Arial"/>
                 <w:sz w:val="22"/>
                 <w:szCs w:val="22"/>
+                <w:shd w:fill="FFFF00" w:val="clear"/>
               </w:rPr>
               <w:t xml:space="preserve">-118.238125 </w:t>
             </w:r>
@@ -3125,7 +3303,7 @@
         </w:tc>
         <w:tc>
           <w:tcPr>
-            <w:tcW w:type="dxa" w:w="1574"/>
+            <w:tcW w:type="dxa" w:w="1573"/>
             <w:tcBorders>
               <w:top w:color="000001" w:space="0" w:sz="4" w:val="single"/>
               <w:left w:color="000001" w:space="0" w:sz="4" w:val="single"/>
@@ -3134,19 +3312,20 @@
             </w:tcBorders>
             <w:shd w:fill="FFFFFF" w:val="clear"/>
             <w:tcMar>
-              <w:left w:type="dxa" w:w="18"/>
+              <w:left w:type="dxa" w:w="13"/>
             </w:tcMar>
             <w:vAlign w:val="center"/>
           </w:tcPr>
           <w:p>
             <w:pPr>
-              <w:pStyle w:val="style25"/>
+              <w:pStyle w:val="style27"/>
               <w:spacing w:after="283" w:before="0" w:line="100" w:lineRule="atLeast"/>
               <w:contextualSpacing w:val="false"/>
               <w:rPr>
                 <w:rFonts w:ascii="Arial" w:hAnsi="Arial"/>
                 <w:sz w:val="22"/>
                 <w:szCs w:val="22"/>
+                <w:shd w:fill="FFFF00" w:val="clear"/>
               </w:rPr>
             </w:pPr>
             <w:r>
@@ -3154,6 +3333,7 @@
                 <w:rFonts w:ascii="Arial" w:hAnsi="Arial"/>
                 <w:sz w:val="22"/>
                 <w:szCs w:val="22"/>
+                <w:shd w:fill="FFFF00" w:val="clear"/>
               </w:rPr>
               <w:t xml:space="preserve">34.049175 </w:t>
             </w:r>
@@ -3161,7 +3341,7 @@
         </w:tc>
         <w:tc>
           <w:tcPr>
-            <w:tcW w:type="dxa" w:w="1236"/>
+            <w:tcW w:type="dxa" w:w="1235"/>
             <w:tcBorders>
               <w:top w:color="000001" w:space="0" w:sz="4" w:val="single"/>
               <w:left w:color="000001" w:space="0" w:sz="4" w:val="single"/>
@@ -3170,19 +3350,20 @@
             </w:tcBorders>
             <w:shd w:fill="FFFFFF" w:val="clear"/>
             <w:tcMar>
-              <w:left w:type="dxa" w:w="18"/>
+              <w:left w:type="dxa" w:w="13"/>
             </w:tcMar>
             <w:vAlign w:val="center"/>
           </w:tcPr>
           <w:p>
             <w:pPr>
-              <w:pStyle w:val="style25"/>
+              <w:pStyle w:val="style27"/>
               <w:spacing w:after="283" w:before="0" w:line="100" w:lineRule="atLeast"/>
               <w:contextualSpacing w:val="false"/>
               <w:rPr>
                 <w:rFonts w:ascii="Arial" w:hAnsi="Arial"/>
                 <w:sz w:val="22"/>
                 <w:szCs w:val="22"/>
+                <w:shd w:fill="FFFF00" w:val="clear"/>
               </w:rPr>
             </w:pPr>
             <w:r>
@@ -3190,6 +3371,7 @@
                 <w:rFonts w:ascii="Arial" w:hAnsi="Arial"/>
                 <w:sz w:val="22"/>
                 <w:szCs w:val="22"/>
+                <w:shd w:fill="FFFF00" w:val="clear"/>
               </w:rPr>
               <w:t xml:space="preserve">none </w:t>
             </w:r>
@@ -3206,19 +3388,20 @@
             </w:tcBorders>
             <w:shd w:fill="FFFFFF" w:val="clear"/>
             <w:tcMar>
-              <w:left w:type="dxa" w:w="18"/>
+              <w:left w:type="dxa" w:w="13"/>
             </w:tcMar>
             <w:vAlign w:val="center"/>
           </w:tcPr>
           <w:p>
             <w:pPr>
-              <w:pStyle w:val="style25"/>
+              <w:pStyle w:val="style27"/>
               <w:spacing w:after="283" w:before="0" w:line="100" w:lineRule="atLeast"/>
               <w:contextualSpacing w:val="false"/>
               <w:rPr>
                 <w:rFonts w:ascii="Arial" w:hAnsi="Arial"/>
                 <w:sz w:val="22"/>
                 <w:szCs w:val="22"/>
+                <w:shd w:fill="FFFF00" w:val="clear"/>
               </w:rPr>
             </w:pPr>
             <w:r>
@@ -3226,6 +3409,7 @@
                 <w:rFonts w:ascii="Arial" w:hAnsi="Arial"/>
                 <w:sz w:val="22"/>
                 <w:szCs w:val="22"/>
+                <w:shd w:fill="FFFF00" w:val="clear"/>
               </w:rPr>
               <w:t xml:space="preserve">62 </w:t>
             </w:r>
@@ -3233,7 +3417,7 @@
         </w:tc>
         <w:tc>
           <w:tcPr>
-            <w:tcW w:type="dxa" w:w="1788"/>
+            <w:tcW w:type="dxa" w:w="1790"/>
             <w:tcBorders>
               <w:top w:color="000001" w:space="0" w:sz="4" w:val="single"/>
               <w:left w:color="000001" w:space="0" w:sz="4" w:val="single"/>
@@ -3242,19 +3426,20 @@
             </w:tcBorders>
             <w:shd w:fill="FFFFFF" w:val="clear"/>
             <w:tcMar>
-              <w:left w:type="dxa" w:w="18"/>
+              <w:left w:type="dxa" w:w="13"/>
             </w:tcMar>
             <w:vAlign w:val="center"/>
           </w:tcPr>
           <w:p>
             <w:pPr>
-              <w:pStyle w:val="style25"/>
+              <w:pStyle w:val="style27"/>
               <w:spacing w:after="283" w:before="0" w:line="100" w:lineRule="atLeast"/>
               <w:contextualSpacing w:val="false"/>
               <w:rPr>
                 <w:rFonts w:ascii="Arial" w:hAnsi="Arial"/>
                 <w:sz w:val="22"/>
                 <w:szCs w:val="22"/>
+                <w:shd w:fill="FFFF00" w:val="clear"/>
               </w:rPr>
             </w:pPr>
             <w:r>
@@ -3262,6 +3447,7 @@
                 <w:rFonts w:ascii="Arial" w:hAnsi="Arial"/>
                 <w:sz w:val="22"/>
                 <w:szCs w:val="22"/>
+                <w:shd w:fill="FFFF00" w:val="clear"/>
               </w:rPr>
               <w:t xml:space="preserve">241 </w:t>
             </w:r>
@@ -3274,7 +3460,7 @@
         </w:trPr>
         <w:tc>
           <w:tcPr>
-            <w:tcW w:type="dxa" w:w="1699"/>
+            <w:tcW w:type="dxa" w:w="1698"/>
             <w:tcBorders>
               <w:top w:color="000001" w:space="0" w:sz="4" w:val="single"/>
               <w:left w:color="000001" w:space="0" w:sz="4" w:val="single"/>
@@ -3283,19 +3469,20 @@
             </w:tcBorders>
             <w:shd w:fill="FFFFFF" w:val="clear"/>
             <w:tcMar>
-              <w:left w:type="dxa" w:w="18"/>
+              <w:left w:type="dxa" w:w="13"/>
             </w:tcMar>
             <w:vAlign w:val="center"/>
           </w:tcPr>
           <w:p>
             <w:pPr>
-              <w:pStyle w:val="style25"/>
+              <w:pStyle w:val="style27"/>
               <w:spacing w:after="283" w:before="0" w:line="100" w:lineRule="atLeast"/>
               <w:contextualSpacing w:val="false"/>
               <w:rPr>
                 <w:rFonts w:ascii="Arial" w:hAnsi="Arial"/>
                 <w:sz w:val="22"/>
                 <w:szCs w:val="22"/>
+                <w:shd w:fill="FFFF00" w:val="clear"/>
               </w:rPr>
             </w:pPr>
             <w:r>
@@ -3303,6 +3490,7 @@
                 <w:rFonts w:ascii="Arial" w:hAnsi="Arial"/>
                 <w:sz w:val="22"/>
                 <w:szCs w:val="22"/>
+                <w:shd w:fill="FFFF00" w:val="clear"/>
               </w:rPr>
               <w:t xml:space="preserve">4th &amp; Wilton </w:t>
             </w:r>
@@ -3319,19 +3507,20 @@
             </w:tcBorders>
             <w:shd w:fill="FFFFFF" w:val="clear"/>
             <w:tcMar>
-              <w:left w:type="dxa" w:w="18"/>
+              <w:left w:type="dxa" w:w="13"/>
             </w:tcMar>
             <w:vAlign w:val="center"/>
           </w:tcPr>
           <w:p>
             <w:pPr>
-              <w:pStyle w:val="style25"/>
+              <w:pStyle w:val="style27"/>
               <w:spacing w:after="283" w:before="0" w:line="100" w:lineRule="atLeast"/>
               <w:contextualSpacing w:val="false"/>
               <w:rPr>
                 <w:rFonts w:ascii="Arial" w:hAnsi="Arial"/>
                 <w:sz w:val="22"/>
                 <w:szCs w:val="22"/>
+                <w:shd w:fill="FFFF00" w:val="clear"/>
               </w:rPr>
             </w:pPr>
             <w:r>
@@ -3339,6 +3528,7 @@
                 <w:rFonts w:ascii="Arial" w:hAnsi="Arial"/>
                 <w:sz w:val="22"/>
                 <w:szCs w:val="22"/>
+                <w:shd w:fill="FFFF00" w:val="clear"/>
               </w:rPr>
               <w:t xml:space="preserve">-118.313441 </w:t>
             </w:r>
@@ -3346,7 +3536,7 @@
         </w:tc>
         <w:tc>
           <w:tcPr>
-            <w:tcW w:type="dxa" w:w="1574"/>
+            <w:tcW w:type="dxa" w:w="1573"/>
             <w:tcBorders>
               <w:top w:color="000001" w:space="0" w:sz="4" w:val="single"/>
               <w:left w:color="000001" w:space="0" w:sz="4" w:val="single"/>
@@ -3355,19 +3545,20 @@
             </w:tcBorders>
             <w:shd w:fill="FFFFFF" w:val="clear"/>
             <w:tcMar>
-              <w:left w:type="dxa" w:w="18"/>
+              <w:left w:type="dxa" w:w="13"/>
             </w:tcMar>
             <w:vAlign w:val="center"/>
           </w:tcPr>
           <w:p>
             <w:pPr>
-              <w:pStyle w:val="style25"/>
+              <w:pStyle w:val="style27"/>
               <w:spacing w:after="283" w:before="0" w:line="100" w:lineRule="atLeast"/>
               <w:contextualSpacing w:val="false"/>
               <w:rPr>
                 <w:rFonts w:ascii="Arial" w:hAnsi="Arial"/>
                 <w:sz w:val="22"/>
                 <w:szCs w:val="22"/>
+                <w:shd w:fill="FFFF00" w:val="clear"/>
               </w:rPr>
             </w:pPr>
             <w:r>
@@ -3375,6 +3566,7 @@
                 <w:rFonts w:ascii="Arial" w:hAnsi="Arial"/>
                 <w:sz w:val="22"/>
                 <w:szCs w:val="22"/>
+                <w:shd w:fill="FFFF00" w:val="clear"/>
               </w:rPr>
               <w:t xml:space="preserve">34.06713 </w:t>
             </w:r>
@@ -3382,7 +3574,7 @@
         </w:tc>
         <w:tc>
           <w:tcPr>
-            <w:tcW w:type="dxa" w:w="1236"/>
+            <w:tcW w:type="dxa" w:w="1235"/>
             <w:tcBorders>
               <w:top w:color="000001" w:space="0" w:sz="4" w:val="single"/>
               <w:left w:color="000001" w:space="0" w:sz="4" w:val="single"/>
@@ -3391,19 +3583,20 @@
             </w:tcBorders>
             <w:shd w:fill="FFFFFF" w:val="clear"/>
             <w:tcMar>
-              <w:left w:type="dxa" w:w="18"/>
+              <w:left w:type="dxa" w:w="13"/>
             </w:tcMar>
             <w:vAlign w:val="center"/>
           </w:tcPr>
           <w:p>
             <w:pPr>
-              <w:pStyle w:val="style25"/>
+              <w:pStyle w:val="style27"/>
               <w:spacing w:after="283" w:before="0" w:line="100" w:lineRule="atLeast"/>
               <w:contextualSpacing w:val="false"/>
               <w:rPr>
                 <w:rFonts w:ascii="Arial" w:hAnsi="Arial"/>
                 <w:sz w:val="22"/>
                 <w:szCs w:val="22"/>
+                <w:shd w:fill="FFFF00" w:val="clear"/>
               </w:rPr>
             </w:pPr>
             <w:r>
@@ -3411,6 +3604,7 @@
                 <w:rFonts w:ascii="Arial" w:hAnsi="Arial"/>
                 <w:sz w:val="22"/>
                 <w:szCs w:val="22"/>
+                <w:shd w:fill="FFFF00" w:val="clear"/>
               </w:rPr>
               <w:t xml:space="preserve">bike route </w:t>
             </w:r>
@@ -3427,19 +3621,20 @@
             </w:tcBorders>
             <w:shd w:fill="FFFFFF" w:val="clear"/>
             <w:tcMar>
-              <w:left w:type="dxa" w:w="18"/>
+              <w:left w:type="dxa" w:w="13"/>
             </w:tcMar>
             <w:vAlign w:val="center"/>
           </w:tcPr>
           <w:p>
             <w:pPr>
-              <w:pStyle w:val="style25"/>
+              <w:pStyle w:val="style27"/>
               <w:spacing w:after="283" w:before="0" w:line="100" w:lineRule="atLeast"/>
               <w:contextualSpacing w:val="false"/>
               <w:rPr>
                 <w:rFonts w:ascii="Arial" w:hAnsi="Arial"/>
                 <w:sz w:val="22"/>
                 <w:szCs w:val="22"/>
+                <w:shd w:fill="FFFF00" w:val="clear"/>
               </w:rPr>
             </w:pPr>
             <w:r>
@@ -3447,6 +3642,7 @@
                 <w:rFonts w:ascii="Arial" w:hAnsi="Arial"/>
                 <w:sz w:val="22"/>
                 <w:szCs w:val="22"/>
+                <w:shd w:fill="FFFF00" w:val="clear"/>
               </w:rPr>
               <w:t xml:space="preserve">48 </w:t>
             </w:r>
@@ -3454,7 +3650,7 @@
         </w:tc>
         <w:tc>
           <w:tcPr>
-            <w:tcW w:type="dxa" w:w="1788"/>
+            <w:tcW w:type="dxa" w:w="1790"/>
             <w:tcBorders>
               <w:top w:color="000001" w:space="0" w:sz="4" w:val="single"/>
               <w:left w:color="000001" w:space="0" w:sz="4" w:val="single"/>
@@ -3463,19 +3659,20 @@
             </w:tcBorders>
             <w:shd w:fill="FFFFFF" w:val="clear"/>
             <w:tcMar>
-              <w:left w:type="dxa" w:w="18"/>
+              <w:left w:type="dxa" w:w="13"/>
             </w:tcMar>
             <w:vAlign w:val="center"/>
           </w:tcPr>
           <w:p>
             <w:pPr>
-              <w:pStyle w:val="style25"/>
+              <w:pStyle w:val="style27"/>
               <w:spacing w:after="283" w:before="0" w:line="100" w:lineRule="atLeast"/>
               <w:contextualSpacing w:val="false"/>
               <w:rPr>
                 <w:rFonts w:ascii="Arial" w:hAnsi="Arial"/>
                 <w:sz w:val="22"/>
                 <w:szCs w:val="22"/>
+                <w:shd w:fill="FFFF00" w:val="clear"/>
               </w:rPr>
             </w:pPr>
             <w:r>
@@ -3483,6 +3680,7 @@
                 <w:rFonts w:ascii="Arial" w:hAnsi="Arial"/>
                 <w:sz w:val="22"/>
                 <w:szCs w:val="22"/>
+                <w:shd w:fill="FFFF00" w:val="clear"/>
               </w:rPr>
               <w:t xml:space="preserve">87 </w:t>
             </w:r>
@@ -3495,7 +3693,7 @@
         </w:trPr>
         <w:tc>
           <w:tcPr>
-            <w:tcW w:type="dxa" w:w="1699"/>
+            <w:tcW w:type="dxa" w:w="1698"/>
             <w:tcBorders>
               <w:top w:color="000001" w:space="0" w:sz="4" w:val="single"/>
               <w:left w:color="000001" w:space="0" w:sz="4" w:val="single"/>
@@ -3504,19 +3702,20 @@
             </w:tcBorders>
             <w:shd w:fill="FFFFFF" w:val="clear"/>
             <w:tcMar>
-              <w:left w:type="dxa" w:w="18"/>
+              <w:left w:type="dxa" w:w="13"/>
             </w:tcMar>
             <w:vAlign w:val="center"/>
           </w:tcPr>
           <w:p>
             <w:pPr>
-              <w:pStyle w:val="style25"/>
+              <w:pStyle w:val="style27"/>
               <w:spacing w:after="283" w:before="0" w:line="100" w:lineRule="atLeast"/>
               <w:contextualSpacing w:val="false"/>
               <w:rPr>
                 <w:rFonts w:ascii="Arial" w:hAnsi="Arial"/>
                 <w:sz w:val="22"/>
                 <w:szCs w:val="22"/>
+                <w:shd w:fill="FFFF00" w:val="clear"/>
               </w:rPr>
             </w:pPr>
             <w:r>
@@ -3524,6 +3723,7 @@
                 <w:rFonts w:ascii="Arial" w:hAnsi="Arial"/>
                 <w:sz w:val="22"/>
                 <w:szCs w:val="22"/>
+                <w:shd w:fill="FFFF00" w:val="clear"/>
               </w:rPr>
               <w:t xml:space="preserve">7th &amp; Figueroa </w:t>
             </w:r>
@@ -3540,19 +3740,20 @@
             </w:tcBorders>
             <w:shd w:fill="FFFFFF" w:val="clear"/>
             <w:tcMar>
-              <w:left w:type="dxa" w:w="18"/>
+              <w:left w:type="dxa" w:w="13"/>
             </w:tcMar>
             <w:vAlign w:val="center"/>
           </w:tcPr>
           <w:p>
             <w:pPr>
-              <w:pStyle w:val="style25"/>
+              <w:pStyle w:val="style27"/>
               <w:spacing w:after="283" w:before="0" w:line="100" w:lineRule="atLeast"/>
               <w:contextualSpacing w:val="false"/>
               <w:rPr>
                 <w:rFonts w:ascii="Arial" w:hAnsi="Arial"/>
                 <w:sz w:val="22"/>
                 <w:szCs w:val="22"/>
+                <w:shd w:fill="FFFF00" w:val="clear"/>
               </w:rPr>
             </w:pPr>
             <w:r>
@@ -3560,6 +3761,7 @@
                 <w:rFonts w:ascii="Arial" w:hAnsi="Arial"/>
                 <w:sz w:val="22"/>
                 <w:szCs w:val="22"/>
+                <w:shd w:fill="FFFF00" w:val="clear"/>
               </w:rPr>
               <w:t xml:space="preserve">-118.259883 </w:t>
             </w:r>
@@ -3567,7 +3769,7 @@
         </w:tc>
         <w:tc>
           <w:tcPr>
-            <w:tcW w:type="dxa" w:w="1574"/>
+            <w:tcW w:type="dxa" w:w="1573"/>
             <w:tcBorders>
               <w:top w:color="000001" w:space="0" w:sz="4" w:val="single"/>
               <w:left w:color="000001" w:space="0" w:sz="4" w:val="single"/>
@@ -3576,19 +3778,20 @@
             </w:tcBorders>
             <w:shd w:fill="FFFFFF" w:val="clear"/>
             <w:tcMar>
-              <w:left w:type="dxa" w:w="18"/>
+              <w:left w:type="dxa" w:w="13"/>
             </w:tcMar>
             <w:vAlign w:val="center"/>
           </w:tcPr>
           <w:p>
             <w:pPr>
-              <w:pStyle w:val="style25"/>
+              <w:pStyle w:val="style27"/>
               <w:spacing w:after="283" w:before="0" w:line="100" w:lineRule="atLeast"/>
               <w:contextualSpacing w:val="false"/>
               <w:rPr>
                 <w:rFonts w:ascii="Arial" w:hAnsi="Arial"/>
                 <w:sz w:val="22"/>
                 <w:szCs w:val="22"/>
+                <w:shd w:fill="FFFF00" w:val="clear"/>
               </w:rPr>
             </w:pPr>
             <w:r>
@@ -3596,6 +3799,7 @@
                 <w:rFonts w:ascii="Arial" w:hAnsi="Arial"/>
                 <w:sz w:val="22"/>
                 <w:szCs w:val="22"/>
+                <w:shd w:fill="FFFF00" w:val="clear"/>
               </w:rPr>
               <w:t xml:space="preserve">34.049388 </w:t>
             </w:r>
@@ -3603,7 +3807,7 @@
         </w:tc>
         <w:tc>
           <w:tcPr>
-            <w:tcW w:type="dxa" w:w="1236"/>
+            <w:tcW w:type="dxa" w:w="1235"/>
             <w:tcBorders>
               <w:top w:color="000001" w:space="0" w:sz="4" w:val="single"/>
               <w:left w:color="000001" w:space="0" w:sz="4" w:val="single"/>
@@ -3612,19 +3816,20 @@
             </w:tcBorders>
             <w:shd w:fill="FFFFFF" w:val="clear"/>
             <w:tcMar>
-              <w:left w:type="dxa" w:w="18"/>
+              <w:left w:type="dxa" w:w="13"/>
             </w:tcMar>
             <w:vAlign w:val="center"/>
           </w:tcPr>
           <w:p>
             <w:pPr>
-              <w:pStyle w:val="style25"/>
+              <w:pStyle w:val="style27"/>
               <w:spacing w:after="283" w:before="0" w:line="100" w:lineRule="atLeast"/>
               <w:contextualSpacing w:val="false"/>
               <w:rPr>
                 <w:rFonts w:ascii="Arial" w:hAnsi="Arial"/>
                 <w:sz w:val="22"/>
                 <w:szCs w:val="22"/>
+                <w:shd w:fill="FFFF00" w:val="clear"/>
               </w:rPr>
             </w:pPr>
             <w:r>
@@ -3632,6 +3837,7 @@
                 <w:rFonts w:ascii="Arial" w:hAnsi="Arial"/>
                 <w:sz w:val="22"/>
                 <w:szCs w:val="22"/>
+                <w:shd w:fill="FFFF00" w:val="clear"/>
               </w:rPr>
               <w:t xml:space="preserve">none </w:t>
             </w:r>
@@ -3648,19 +3854,20 @@
             </w:tcBorders>
             <w:shd w:fill="FFFFFF" w:val="clear"/>
             <w:tcMar>
-              <w:left w:type="dxa" w:w="18"/>
+              <w:left w:type="dxa" w:w="13"/>
             </w:tcMar>
             <w:vAlign w:val="center"/>
           </w:tcPr>
           <w:p>
             <w:pPr>
-              <w:pStyle w:val="style25"/>
+              <w:pStyle w:val="style27"/>
               <w:spacing w:after="283" w:before="0" w:line="100" w:lineRule="atLeast"/>
               <w:contextualSpacing w:val="false"/>
               <w:rPr>
                 <w:rFonts w:ascii="Arial" w:hAnsi="Arial"/>
                 <w:sz w:val="22"/>
                 <w:szCs w:val="22"/>
+                <w:shd w:fill="FFFF00" w:val="clear"/>
               </w:rPr>
             </w:pPr>
             <w:r>
@@ -3668,6 +3875,7 @@
                 <w:rFonts w:ascii="Arial" w:hAnsi="Arial"/>
                 <w:sz w:val="22"/>
                 <w:szCs w:val="22"/>
+                <w:shd w:fill="FFFF00" w:val="clear"/>
               </w:rPr>
               <w:t xml:space="preserve">216 </w:t>
             </w:r>
@@ -3675,7 +3883,7 @@
         </w:tc>
         <w:tc>
           <w:tcPr>
-            <w:tcW w:type="dxa" w:w="1788"/>
+            <w:tcW w:type="dxa" w:w="1790"/>
             <w:tcBorders>
               <w:top w:color="000001" w:space="0" w:sz="4" w:val="single"/>
               <w:left w:color="000001" w:space="0" w:sz="4" w:val="single"/>
@@ -3684,19 +3892,20 @@
             </w:tcBorders>
             <w:shd w:fill="FFFFFF" w:val="clear"/>
             <w:tcMar>
-              <w:left w:type="dxa" w:w="18"/>
+              <w:left w:type="dxa" w:w="13"/>
             </w:tcMar>
             <w:vAlign w:val="center"/>
           </w:tcPr>
           <w:p>
             <w:pPr>
-              <w:pStyle w:val="style25"/>
+              <w:pStyle w:val="style27"/>
               <w:spacing w:after="283" w:before="0" w:line="100" w:lineRule="atLeast"/>
               <w:contextualSpacing w:val="false"/>
               <w:rPr>
                 <w:rFonts w:ascii="Arial" w:hAnsi="Arial"/>
                 <w:sz w:val="22"/>
                 <w:szCs w:val="22"/>
+                <w:shd w:fill="FFFF00" w:val="clear"/>
               </w:rPr>
             </w:pPr>
             <w:r>
@@ -3704,6 +3913,7 @@
                 <w:rFonts w:ascii="Arial" w:hAnsi="Arial"/>
                 <w:sz w:val="22"/>
                 <w:szCs w:val="22"/>
+                <w:shd w:fill="FFFF00" w:val="clear"/>
               </w:rPr>
               <w:t xml:space="preserve">1979 </w:t>
             </w:r>
@@ -3716,7 +3926,7 @@
         </w:trPr>
         <w:tc>
           <w:tcPr>
-            <w:tcW w:type="dxa" w:w="1699"/>
+            <w:tcW w:type="dxa" w:w="1698"/>
             <w:tcBorders>
               <w:top w:color="000001" w:space="0" w:sz="4" w:val="single"/>
               <w:left w:color="000001" w:space="0" w:sz="4" w:val="single"/>
@@ -3725,19 +3935,20 @@
             </w:tcBorders>
             <w:shd w:fill="FFFFFF" w:val="clear"/>
             <w:tcMar>
-              <w:left w:type="dxa" w:w="18"/>
+              <w:left w:type="dxa" w:w="13"/>
             </w:tcMar>
             <w:vAlign w:val="center"/>
           </w:tcPr>
           <w:p>
             <w:pPr>
-              <w:pStyle w:val="style25"/>
+              <w:pStyle w:val="style27"/>
               <w:spacing w:after="283" w:before="0" w:line="100" w:lineRule="atLeast"/>
               <w:contextualSpacing w:val="false"/>
               <w:rPr>
                 <w:rFonts w:ascii="Arial" w:hAnsi="Arial"/>
                 <w:sz w:val="22"/>
                 <w:szCs w:val="22"/>
+                <w:shd w:fill="FFFF00" w:val="clear"/>
               </w:rPr>
             </w:pPr>
             <w:r>
@@ -3745,6 +3956,7 @@
                 <w:rFonts w:ascii="Arial" w:hAnsi="Arial"/>
                 <w:sz w:val="22"/>
                 <w:szCs w:val="22"/>
+                <w:shd w:fill="FFFF00" w:val="clear"/>
               </w:rPr>
               <w:t xml:space="preserve">8th &amp; La Brea </w:t>
             </w:r>
@@ -3761,19 +3973,20 @@
             </w:tcBorders>
             <w:shd w:fill="FFFFFF" w:val="clear"/>
             <w:tcMar>
-              <w:left w:type="dxa" w:w="18"/>
+              <w:left w:type="dxa" w:w="13"/>
             </w:tcMar>
             <w:vAlign w:val="center"/>
           </w:tcPr>
           <w:p>
             <w:pPr>
-              <w:pStyle w:val="style25"/>
+              <w:pStyle w:val="style27"/>
               <w:spacing w:after="283" w:before="0" w:line="100" w:lineRule="atLeast"/>
               <w:contextualSpacing w:val="false"/>
               <w:rPr>
                 <w:rFonts w:ascii="Arial" w:hAnsi="Arial"/>
                 <w:sz w:val="22"/>
                 <w:szCs w:val="22"/>
+                <w:shd w:fill="FFFF00" w:val="clear"/>
               </w:rPr>
             </w:pPr>
             <w:r>
@@ -3781,6 +3994,7 @@
                 <w:rFonts w:ascii="Arial" w:hAnsi="Arial"/>
                 <w:sz w:val="22"/>
                 <w:szCs w:val="22"/>
+                <w:shd w:fill="FFFF00" w:val="clear"/>
               </w:rPr>
               <w:t xml:space="preserve">-118.344641 </w:t>
             </w:r>
@@ -3788,7 +4002,7 @@
         </w:tc>
         <w:tc>
           <w:tcPr>
-            <w:tcW w:type="dxa" w:w="1574"/>
+            <w:tcW w:type="dxa" w:w="1573"/>
             <w:tcBorders>
               <w:top w:color="000001" w:space="0" w:sz="4" w:val="single"/>
               <w:left w:color="000001" w:space="0" w:sz="4" w:val="single"/>
@@ -3797,19 +4011,20 @@
             </w:tcBorders>
             <w:shd w:fill="FFFFFF" w:val="clear"/>
             <w:tcMar>
-              <w:left w:type="dxa" w:w="18"/>
+              <w:left w:type="dxa" w:w="13"/>
             </w:tcMar>
             <w:vAlign w:val="center"/>
           </w:tcPr>
           <w:p>
             <w:pPr>
-              <w:pStyle w:val="style25"/>
+              <w:pStyle w:val="style27"/>
               <w:spacing w:after="283" w:before="0" w:line="100" w:lineRule="atLeast"/>
               <w:contextualSpacing w:val="false"/>
               <w:rPr>
                 <w:rFonts w:ascii="Arial" w:hAnsi="Arial"/>
                 <w:sz w:val="22"/>
                 <w:szCs w:val="22"/>
+                <w:shd w:fill="FFFF00" w:val="clear"/>
               </w:rPr>
             </w:pPr>
             <w:r>
@@ -3817,6 +4032,7 @@
                 <w:rFonts w:ascii="Arial" w:hAnsi="Arial"/>
                 <w:sz w:val="22"/>
                 <w:szCs w:val="22"/>
+                <w:shd w:fill="FFFF00" w:val="clear"/>
               </w:rPr>
               <w:t xml:space="preserve">34.060446 </w:t>
             </w:r>
@@ -3824,7 +4040,7 @@
         </w:tc>
         <w:tc>
           <w:tcPr>
-            <w:tcW w:type="dxa" w:w="1236"/>
+            <w:tcW w:type="dxa" w:w="1235"/>
             <w:tcBorders>
               <w:top w:color="000001" w:space="0" w:sz="4" w:val="single"/>
               <w:left w:color="000001" w:space="0" w:sz="4" w:val="single"/>
@@ -3833,19 +4049,20 @@
             </w:tcBorders>
             <w:shd w:fill="FFFFFF" w:val="clear"/>
             <w:tcMar>
-              <w:left w:type="dxa" w:w="18"/>
+              <w:left w:type="dxa" w:w="13"/>
             </w:tcMar>
             <w:vAlign w:val="center"/>
           </w:tcPr>
           <w:p>
             <w:pPr>
-              <w:pStyle w:val="style25"/>
+              <w:pStyle w:val="style27"/>
               <w:spacing w:after="283" w:before="0" w:line="100" w:lineRule="atLeast"/>
               <w:contextualSpacing w:val="false"/>
               <w:rPr>
                 <w:rFonts w:ascii="Arial" w:hAnsi="Arial"/>
                 <w:sz w:val="22"/>
                 <w:szCs w:val="22"/>
+                <w:shd w:fill="FFFF00" w:val="clear"/>
               </w:rPr>
             </w:pPr>
             <w:r>
@@ -3853,6 +4070,7 @@
                 <w:rFonts w:ascii="Arial" w:hAnsi="Arial"/>
                 <w:sz w:val="22"/>
                 <w:szCs w:val="22"/>
+                <w:shd w:fill="FFFF00" w:val="clear"/>
               </w:rPr>
               <w:t xml:space="preserve">none </w:t>
             </w:r>
@@ -3869,19 +4087,20 @@
             </w:tcBorders>
             <w:shd w:fill="FFFFFF" w:val="clear"/>
             <w:tcMar>
-              <w:left w:type="dxa" w:w="18"/>
+              <w:left w:type="dxa" w:w="13"/>
             </w:tcMar>
             <w:vAlign w:val="center"/>
           </w:tcPr>
           <w:p>
             <w:pPr>
-              <w:pStyle w:val="style25"/>
+              <w:pStyle w:val="style27"/>
               <w:spacing w:after="283" w:before="0" w:line="100" w:lineRule="atLeast"/>
               <w:contextualSpacing w:val="false"/>
               <w:rPr>
                 <w:rFonts w:ascii="Arial" w:hAnsi="Arial"/>
                 <w:sz w:val="22"/>
                 <w:szCs w:val="22"/>
+                <w:shd w:fill="FFFF00" w:val="clear"/>
               </w:rPr>
             </w:pPr>
             <w:r>
@@ -3889,6 +4108,7 @@
                 <w:rFonts w:ascii="Arial" w:hAnsi="Arial"/>
                 <w:sz w:val="22"/>
                 <w:szCs w:val="22"/>
+                <w:shd w:fill="FFFF00" w:val="clear"/>
               </w:rPr>
               <w:t xml:space="preserve">72 </w:t>
             </w:r>
@@ -3896,7 +4116,7 @@
         </w:tc>
         <w:tc>
           <w:tcPr>
-            <w:tcW w:type="dxa" w:w="1788"/>
+            <w:tcW w:type="dxa" w:w="1790"/>
             <w:tcBorders>
               <w:top w:color="000001" w:space="0" w:sz="4" w:val="single"/>
               <w:left w:color="000001" w:space="0" w:sz="4" w:val="single"/>
@@ -3905,19 +4125,20 @@
             </w:tcBorders>
             <w:shd w:fill="FFFFFF" w:val="clear"/>
             <w:tcMar>
-              <w:left w:type="dxa" w:w="18"/>
+              <w:left w:type="dxa" w:w="13"/>
             </w:tcMar>
             <w:vAlign w:val="center"/>
           </w:tcPr>
           <w:p>
             <w:pPr>
-              <w:pStyle w:val="style25"/>
+              <w:pStyle w:val="style27"/>
               <w:spacing w:after="283" w:before="0" w:line="100" w:lineRule="atLeast"/>
               <w:contextualSpacing w:val="false"/>
               <w:rPr>
                 <w:rFonts w:ascii="Arial" w:hAnsi="Arial"/>
                 <w:sz w:val="22"/>
                 <w:szCs w:val="22"/>
+                <w:shd w:fill="FFFF00" w:val="clear"/>
               </w:rPr>
             </w:pPr>
             <w:r>
@@ -3925,6 +4146,7 @@
                 <w:rFonts w:ascii="Arial" w:hAnsi="Arial"/>
                 <w:sz w:val="22"/>
                 <w:szCs w:val="22"/>
+                <w:shd w:fill="FFFF00" w:val="clear"/>
               </w:rPr>
               <w:t xml:space="preserve">272 </w:t>
             </w:r>
@@ -3937,7 +4159,7 @@
         </w:trPr>
         <w:tc>
           <w:tcPr>
-            <w:tcW w:type="dxa" w:w="1699"/>
+            <w:tcW w:type="dxa" w:w="1698"/>
             <w:tcBorders>
               <w:top w:color="000001" w:space="0" w:sz="4" w:val="single"/>
               <w:left w:color="000001" w:space="0" w:sz="4" w:val="single"/>
@@ -3946,19 +4168,20 @@
             </w:tcBorders>
             <w:shd w:fill="FFFFFF" w:val="clear"/>
             <w:tcMar>
-              <w:left w:type="dxa" w:w="18"/>
+              <w:left w:type="dxa" w:w="13"/>
             </w:tcMar>
             <w:vAlign w:val="center"/>
           </w:tcPr>
           <w:p>
             <w:pPr>
-              <w:pStyle w:val="style25"/>
+              <w:pStyle w:val="style27"/>
               <w:spacing w:after="283" w:before="0" w:line="100" w:lineRule="atLeast"/>
               <w:contextualSpacing w:val="false"/>
               <w:rPr>
                 <w:rFonts w:ascii="Arial" w:hAnsi="Arial"/>
                 <w:sz w:val="22"/>
                 <w:szCs w:val="22"/>
+                <w:shd w:fill="FFFF00" w:val="clear"/>
               </w:rPr>
             </w:pPr>
             <w:r>
@@ -3966,6 +4189,7 @@
                 <w:rFonts w:ascii="Arial" w:hAnsi="Arial"/>
                 <w:sz w:val="22"/>
                 <w:szCs w:val="22"/>
+                <w:shd w:fill="FFFF00" w:val="clear"/>
               </w:rPr>
               <w:t xml:space="preserve">9th &amp; Pacific </w:t>
             </w:r>
@@ -3982,19 +4206,20 @@
             </w:tcBorders>
             <w:shd w:fill="FFFFFF" w:val="clear"/>
             <w:tcMar>
-              <w:left w:type="dxa" w:w="18"/>
+              <w:left w:type="dxa" w:w="13"/>
             </w:tcMar>
             <w:vAlign w:val="center"/>
           </w:tcPr>
           <w:p>
             <w:pPr>
-              <w:pStyle w:val="style25"/>
+              <w:pStyle w:val="style27"/>
               <w:spacing w:after="283" w:before="0" w:line="100" w:lineRule="atLeast"/>
               <w:contextualSpacing w:val="false"/>
               <w:rPr>
                 <w:rFonts w:ascii="Arial" w:hAnsi="Arial"/>
                 <w:sz w:val="22"/>
                 <w:szCs w:val="22"/>
+                <w:shd w:fill="FFFF00" w:val="clear"/>
               </w:rPr>
             </w:pPr>
             <w:r>
@@ -4002,6 +4227,7 @@
                 <w:rFonts w:ascii="Arial" w:hAnsi="Arial"/>
                 <w:sz w:val="22"/>
                 <w:szCs w:val="22"/>
+                <w:shd w:fill="FFFF00" w:val="clear"/>
               </w:rPr>
               <w:t xml:space="preserve">-118.287306 </w:t>
             </w:r>
@@ -4009,7 +4235,7 @@
         </w:tc>
         <w:tc>
           <w:tcPr>
-            <w:tcW w:type="dxa" w:w="1574"/>
+            <w:tcW w:type="dxa" w:w="1573"/>
             <w:tcBorders>
               <w:top w:color="000001" w:space="0" w:sz="4" w:val="single"/>
               <w:left w:color="000001" w:space="0" w:sz="4" w:val="single"/>
@@ -4018,19 +4244,20 @@
             </w:tcBorders>
             <w:shd w:fill="FFFFFF" w:val="clear"/>
             <w:tcMar>
-              <w:left w:type="dxa" w:w="18"/>
+              <w:left w:type="dxa" w:w="13"/>
             </w:tcMar>
             <w:vAlign w:val="center"/>
           </w:tcPr>
           <w:p>
             <w:pPr>
-              <w:pStyle w:val="style25"/>
+              <w:pStyle w:val="style27"/>
               <w:spacing w:after="283" w:before="0" w:line="100" w:lineRule="atLeast"/>
               <w:contextualSpacing w:val="false"/>
               <w:rPr>
                 <w:rFonts w:ascii="Arial" w:hAnsi="Arial"/>
                 <w:sz w:val="22"/>
                 <w:szCs w:val="22"/>
+                <w:shd w:fill="FFFF00" w:val="clear"/>
               </w:rPr>
             </w:pPr>
             <w:r>
@@ -4038,6 +4265,7 @@
                 <w:rFonts w:ascii="Arial" w:hAnsi="Arial"/>
                 <w:sz w:val="22"/>
                 <w:szCs w:val="22"/>
+                <w:shd w:fill="FFFF00" w:val="clear"/>
               </w:rPr>
               <w:t xml:space="preserve">33.735118 </w:t>
             </w:r>
@@ -4045,7 +4273,7 @@
         </w:tc>
         <w:tc>
           <w:tcPr>
-            <w:tcW w:type="dxa" w:w="1236"/>
+            <w:tcW w:type="dxa" w:w="1235"/>
             <w:tcBorders>
               <w:top w:color="000001" w:space="0" w:sz="4" w:val="single"/>
               <w:left w:color="000001" w:space="0" w:sz="4" w:val="single"/>
@@ -4054,19 +4282,20 @@
             </w:tcBorders>
             <w:shd w:fill="FFFFFF" w:val="clear"/>
             <w:tcMar>
-              <w:left w:type="dxa" w:w="18"/>
+              <w:left w:type="dxa" w:w="13"/>
             </w:tcMar>
             <w:vAlign w:val="center"/>
           </w:tcPr>
           <w:p>
             <w:pPr>
-              <w:pStyle w:val="style25"/>
+              <w:pStyle w:val="style27"/>
               <w:spacing w:after="283" w:before="0" w:line="100" w:lineRule="atLeast"/>
               <w:contextualSpacing w:val="false"/>
               <w:rPr>
                 <w:rFonts w:ascii="Arial" w:hAnsi="Arial"/>
                 <w:sz w:val="22"/>
                 <w:szCs w:val="22"/>
+                <w:shd w:fill="FFFF00" w:val="clear"/>
               </w:rPr>
             </w:pPr>
             <w:r>
@@ -4074,6 +4303,7 @@
                 <w:rFonts w:ascii="Arial" w:hAnsi="Arial"/>
                 <w:sz w:val="22"/>
                 <w:szCs w:val="22"/>
+                <w:shd w:fill="FFFF00" w:val="clear"/>
               </w:rPr>
               <w:t xml:space="preserve">none </w:t>
             </w:r>
@@ -4090,19 +4320,20 @@
             </w:tcBorders>
             <w:shd w:fill="FFFFFF" w:val="clear"/>
             <w:tcMar>
-              <w:left w:type="dxa" w:w="18"/>
+              <w:left w:type="dxa" w:w="13"/>
             </w:tcMar>
             <w:vAlign w:val="center"/>
           </w:tcPr>
           <w:p>
             <w:pPr>
-              <w:pStyle w:val="style25"/>
+              <w:pStyle w:val="style27"/>
               <w:spacing w:after="283" w:before="0" w:line="100" w:lineRule="atLeast"/>
               <w:contextualSpacing w:val="false"/>
               <w:rPr>
                 <w:rFonts w:ascii="Arial" w:hAnsi="Arial"/>
                 <w:sz w:val="22"/>
                 <w:szCs w:val="22"/>
+                <w:shd w:fill="FFFF00" w:val="clear"/>
               </w:rPr>
             </w:pPr>
             <w:r>
@@ -4110,6 +4341,7 @@
                 <w:rFonts w:ascii="Arial" w:hAnsi="Arial"/>
                 <w:sz w:val="22"/>
                 <w:szCs w:val="22"/>
+                <w:shd w:fill="FFFF00" w:val="clear"/>
               </w:rPr>
               <w:t xml:space="preserve">58 </w:t>
             </w:r>
@@ -4117,7 +4349,7 @@
         </w:tc>
         <w:tc>
           <w:tcPr>
-            <w:tcW w:type="dxa" w:w="1788"/>
+            <w:tcW w:type="dxa" w:w="1790"/>
             <w:tcBorders>
               <w:top w:color="000001" w:space="0" w:sz="4" w:val="single"/>
               <w:left w:color="000001" w:space="0" w:sz="4" w:val="single"/>
@@ -4126,19 +4358,20 @@
             </w:tcBorders>
             <w:shd w:fill="FFFFFF" w:val="clear"/>
             <w:tcMar>
-              <w:left w:type="dxa" w:w="18"/>
+              <w:left w:type="dxa" w:w="13"/>
             </w:tcMar>
             <w:vAlign w:val="center"/>
           </w:tcPr>
           <w:p>
             <w:pPr>
-              <w:pStyle w:val="style25"/>
+              <w:pStyle w:val="style27"/>
               <w:spacing w:after="283" w:before="0" w:line="100" w:lineRule="atLeast"/>
               <w:contextualSpacing w:val="false"/>
               <w:rPr>
                 <w:rFonts w:ascii="Arial" w:hAnsi="Arial"/>
                 <w:sz w:val="22"/>
                 <w:szCs w:val="22"/>
+                <w:shd w:fill="FFFF00" w:val="clear"/>
               </w:rPr>
             </w:pPr>
             <w:r>
@@ -4146,6 +4379,7 @@
                 <w:rFonts w:ascii="Arial" w:hAnsi="Arial"/>
                 <w:sz w:val="22"/>
                 <w:szCs w:val="22"/>
+                <w:shd w:fill="FFFF00" w:val="clear"/>
               </w:rPr>
               <w:t xml:space="preserve">160 </w:t>
             </w:r>
@@ -4155,26 +4389,26 @@
     </w:tbl>
     <w:p>
       <w:pPr>
-        <w:pStyle w:val="style21"/>
-        <w:rPr>
-          <w:rFonts w:ascii="Arial" w:hAnsi="Arial"/>
-          <w:sz w:val="22"/>
-          <w:szCs w:val="22"/>
-          <w:shd w:fill="FFFFFF" w:val="clear"/>
-        </w:rPr>
-      </w:pPr>
-      <w:r>
-        <w:rPr>
-          <w:rFonts w:ascii="Arial" w:hAnsi="Arial"/>
-          <w:sz w:val="22"/>
-          <w:szCs w:val="22"/>
-          <w:shd w:fill="FFFFFF" w:val="clear"/>
-        </w:rPr>
-      </w:r>
-    </w:p>
-    <w:p>
-      <w:pPr>
-        <w:pStyle w:val="style21"/>
+        <w:pStyle w:val="style23"/>
+        <w:rPr>
+          <w:rFonts w:ascii="Arial" w:hAnsi="Arial"/>
+          <w:sz w:val="22"/>
+          <w:szCs w:val="22"/>
+          <w:shd w:fill="FFFFFF" w:val="clear"/>
+        </w:rPr>
+      </w:pPr>
+      <w:r>
+        <w:rPr>
+          <w:rFonts w:ascii="Arial" w:hAnsi="Arial"/>
+          <w:sz w:val="22"/>
+          <w:szCs w:val="22"/>
+          <w:shd w:fill="FFFFFF" w:val="clear"/>
+        </w:rPr>
+      </w:r>
+    </w:p>
+    <w:p>
+      <w:pPr>
+        <w:pStyle w:val="style23"/>
         <w:rPr>
           <w:rFonts w:ascii="Arial" w:hAnsi="Arial"/>
           <w:sz w:val="22"/>
@@ -4195,49 +4429,155 @@
     </w:p>
     <w:p>
       <w:pPr>
-        <w:pStyle w:val="style21"/>
-        <w:rPr>
-          <w:rFonts w:ascii="Arial" w:hAnsi="Arial"/>
-          <w:sz w:val="22"/>
-          <w:szCs w:val="22"/>
-          <w:shd w:fill="FFFFFF" w:val="clear"/>
-        </w:rPr>
-      </w:pPr>
-      <w:r>
-        <w:rPr>
-          <w:rFonts w:ascii="Arial" w:hAnsi="Arial"/>
-          <w:sz w:val="22"/>
-          <w:szCs w:val="22"/>
-          <w:shd w:fill="FFFFFF" w:val="clear"/>
-        </w:rPr>
-        <w:t>The data frame "labike" has 38 rows, each referring to a different location. The first column is the name of the locations, similar to the list in the LACBC Google Map. (The data here reproduce Table 14 from LACBC's report and there are only 38 of the 56 locations included.) The next two columns give the positions' longitude and latitude. These coordinates can be used to place the locations on a map. The fourth column describes the type of bike transportation available at the intersection (a bike lane, a bike path, a bike route or nothing) and the last two columns represent the evening counts of bikes (column 5) and pedestrians (column 6) crossing the intersection.</w:t>
+        <w:pStyle w:val="style23"/>
+        <w:rPr>
+          <w:rFonts w:ascii="Arial" w:hAnsi="Arial"/>
+          <w:sz w:val="22"/>
+          <w:szCs w:val="22"/>
+          <w:shd w:fill="FFFFFF" w:val="clear"/>
+        </w:rPr>
+      </w:pPr>
+      <w:r>
+        <w:rPr>
+          <w:rFonts w:ascii="Arial" w:hAnsi="Arial"/>
+          <w:sz w:val="22"/>
+          <w:szCs w:val="22"/>
+          <w:shd w:fill="FFFFFF" w:val="clear"/>
+        </w:rPr>
+        <w:t xml:space="preserve">The data frame </w:t>
+      </w:r>
+      <w:r>
+        <w:rPr>
+          <w:rFonts w:ascii="Arial" w:hAnsi="Arial"/>
+          <w:sz w:val="22"/>
+          <w:szCs w:val="22"/>
+          <w:shd w:fill="FFFF00" w:val="clear"/>
+        </w:rPr>
+        <w:t>"labike" has 38</w:t>
+      </w:r>
+      <w:r>
+        <w:rPr>
+          <w:rFonts w:ascii="Arial" w:hAnsi="Arial"/>
+          <w:sz w:val="22"/>
+          <w:szCs w:val="22"/>
+          <w:shd w:fill="FFFFFF" w:val="clear"/>
+        </w:rPr>
+        <w:t xml:space="preserve"> rows, each referring to a different location. The first column is the name of the locations, </w:t>
+      </w:r>
+      <w:r>
+        <w:rPr>
+          <w:rFonts w:ascii="Arial" w:hAnsi="Arial"/>
+          <w:sz w:val="22"/>
+          <w:szCs w:val="22"/>
+          <w:shd w:fill="FFFF00" w:val="clear"/>
+        </w:rPr>
+        <w:t xml:space="preserve">similar to the list in the LACBC Google Map. (The data here reproduce Table 14 from LACBC's report and there are only 38 of the 56 locations included.) </w:t>
+      </w:r>
+      <w:r>
+        <w:rPr>
+          <w:rFonts w:ascii="Arial" w:hAnsi="Arial"/>
+          <w:sz w:val="22"/>
+          <w:szCs w:val="22"/>
+          <w:shd w:fill="FFFFFF" w:val="clear"/>
+        </w:rPr>
+        <w:t xml:space="preserve">The next two columns give the positions' longitude and latitude. These coordinates can be used to place the locations on a map. </w:t>
+      </w:r>
+      <w:r>
+        <w:rPr>
+          <w:rFonts w:ascii="Arial" w:hAnsi="Arial"/>
+          <w:sz w:val="22"/>
+          <w:szCs w:val="22"/>
+          <w:shd w:fill="FFFF00" w:val="clear"/>
+        </w:rPr>
+        <w:t>The fourth column describes the type of bike transportation available at the intersection (a bike lane, a bike path, a bike route or nothing) and the last two columns represent the evening counts of bikes (column 5) and pedestrians (column 6) crossing the intersection.</w:t>
+      </w:r>
+      <w:r>
+        <w:rPr>
+          <w:rFonts w:ascii="Arial" w:hAnsi="Arial"/>
+          <w:sz w:val="22"/>
+          <w:szCs w:val="22"/>
+          <w:shd w:fill="FFFFFF" w:val="clear"/>
+        </w:rPr>
         <w:br/>
       </w:r>
     </w:p>
     <w:p>
       <w:pPr>
-        <w:pStyle w:val="style21"/>
-        <w:rPr>
-          <w:rFonts w:ascii="Arial" w:hAnsi="Arial"/>
-          <w:sz w:val="22"/>
-          <w:szCs w:val="22"/>
-          <w:shd w:fill="FFFFFF" w:val="clear"/>
-        </w:rPr>
-      </w:pPr>
-      <w:r>
-        <w:rPr>
-          <w:rFonts w:ascii="Arial" w:hAnsi="Arial"/>
-          <w:sz w:val="22"/>
-          <w:szCs w:val="22"/>
-          <w:shd w:fill="FFFFFF" w:val="clear"/>
-        </w:rPr>
-        <w:t>A variety of operations can be performed on the data. (e.g., create a table that shows the frequency of type, sort by bike_count_pm , sort by ped_count_pm, create a subset of locations where the bike count is greater than the pedestrian count ( bike_count_pm ≥ ped_count_pm)).</w:t>
+        <w:pStyle w:val="style23"/>
+        <w:rPr>
+          <w:rFonts w:ascii="Arial" w:hAnsi="Arial"/>
+          <w:sz w:val="22"/>
+          <w:szCs w:val="22"/>
+          <w:shd w:fill="FFFFFF" w:val="clear"/>
+        </w:rPr>
+      </w:pPr>
+      <w:r>
+        <w:rPr>
+          <w:rFonts w:ascii="Arial" w:hAnsi="Arial"/>
+          <w:sz w:val="22"/>
+          <w:szCs w:val="22"/>
+          <w:shd w:fill="FFFFFF" w:val="clear"/>
+        </w:rPr>
+        <w:t xml:space="preserve">A variety of operations can be performed on the data. (e.g., create a table that shows the frequency of type, </w:t>
+      </w:r>
+      <w:r>
+        <w:rPr>
+          <w:rFonts w:ascii="Arial" w:hAnsi="Arial"/>
+          <w:sz w:val="22"/>
+          <w:szCs w:val="22"/>
+          <w:shd w:fill="FFFF00" w:val="clear"/>
+        </w:rPr>
+        <w:t>sort by bike_count_pm , sort by ped_count_pm,</w:t>
+      </w:r>
+      <w:r>
+        <w:rPr>
+          <w:rFonts w:ascii="Arial" w:hAnsi="Arial"/>
+          <w:sz w:val="22"/>
+          <w:szCs w:val="22"/>
+          <w:shd w:fill="FFFFFF" w:val="clear"/>
+        </w:rPr>
+        <w:t xml:space="preserve"> create a subset of locations where the </w:t>
+      </w:r>
+      <w:r>
+        <w:rPr>
+          <w:rFonts w:ascii="Arial" w:hAnsi="Arial"/>
+          <w:sz w:val="22"/>
+          <w:szCs w:val="22"/>
+          <w:shd w:fill="FFFF00" w:val="clear"/>
+        </w:rPr>
+        <w:t>bike count</w:t>
+      </w:r>
+      <w:r>
+        <w:rPr>
+          <w:rFonts w:ascii="Arial" w:hAnsi="Arial"/>
+          <w:sz w:val="22"/>
+          <w:szCs w:val="22"/>
+          <w:shd w:fill="FFFFFF" w:val="clear"/>
+        </w:rPr>
+        <w:t xml:space="preserve"> is greater than the </w:t>
+      </w:r>
+      <w:r>
+        <w:rPr>
+          <w:rFonts w:ascii="Arial" w:hAnsi="Arial"/>
+          <w:sz w:val="22"/>
+          <w:szCs w:val="22"/>
+          <w:shd w:fill="FFFF00" w:val="clear"/>
+        </w:rPr>
+        <w:t>pedestrian count ( bike_count_pm ≥ ped_count_pm)).</w:t>
+      </w:r>
+      <w:r>
+        <w:rPr>
+          <w:rFonts w:ascii="Arial" w:hAnsi="Arial"/>
+          <w:sz w:val="22"/>
+          <w:szCs w:val="22"/>
+          <w:shd w:fill="FFFFFF" w:val="clear"/>
+        </w:rPr>
         <w:br/>
       </w:r>
     </w:p>
     <w:p>
       <w:pPr>
-        <w:pStyle w:val="style21"/>
+        <w:pStyle w:val="style23"/>
         <w:rPr>
           <w:rFonts w:ascii="Arial" w:hAnsi="Arial"/>
           <w:sz w:val="22"/>
@@ -4257,12 +4597,12 @@
     </w:p>
     <w:p>
       <w:pPr>
-        <w:pStyle w:val="style21"/>
-        <w:rPr>
-          <w:rFonts w:ascii="Arial" w:hAnsi="Arial"/>
-          <w:sz w:val="22"/>
-          <w:szCs w:val="22"/>
-          <w:shd w:fill="FFFFFF" w:val="clear"/>
+        <w:pStyle w:val="style23"/>
+        <w:rPr>
+          <w:rFonts w:ascii="Arial" w:hAnsi="Arial"/>
+          <w:sz w:val="22"/>
+          <w:szCs w:val="22"/>
+          <w:shd w:fill="FFFF00" w:val="clear"/>
         </w:rPr>
       </w:pPr>
       <w:r>
@@ -4273,12 +4613,20 @@
           <w:shd w:fill="FFFFFF" w:val="clear"/>
         </w:rPr>
         <w:br/>
-        <w:t xml:space="preserve"> In the case of the LA Bike Count data, there are intersections where survey takers stood (points). The transportation system in Los Angeles can also be consulted for bus routes (lines), and the U.S. Census Bureau can provide demographic data about people living in different Census blocks (small geographic areas or regions).</w:t>
-      </w:r>
-    </w:p>
-    <w:p>
-      <w:pPr>
-        <w:pStyle w:val="style21"/>
+      </w:r>
+      <w:r>
+        <w:rPr>
+          <w:rFonts w:ascii="Arial" w:hAnsi="Arial"/>
+          <w:sz w:val="22"/>
+          <w:szCs w:val="22"/>
+          <w:shd w:fill="FFFF00" w:val="clear"/>
+        </w:rPr>
+        <w:t>In the case of the LA Bike Count data, there are intersections where survey takers stood (points). The transportation system in Los Angeles can also be consulted for bus routes (lines), and the U.S. Census Bureau can provide demographic data about people living in different Census blocks (small geographic areas or regions).</w:t>
+      </w:r>
+    </w:p>
+    <w:p>
+      <w:pPr>
+        <w:pStyle w:val="style23"/>
         <w:rPr>
           <w:rFonts w:ascii="Arial" w:hAnsi="Arial"/>
           <w:sz w:val="22"/>
@@ -4299,7 +4647,7 @@
     </w:p>
     <w:p>
       <w:pPr>
-        <w:pStyle w:val="style21"/>
+        <w:pStyle w:val="style23"/>
         <w:pageBreakBefore/>
         <w:rPr>
           <w:rFonts w:ascii="Arial" w:hAnsi="Arial"/>
@@ -4320,7 +4668,7 @@
     </w:p>
     <w:p>
       <w:pPr>
-        <w:pStyle w:val="style21"/>
+        <w:pStyle w:val="style23"/>
         <w:numPr>
           <w:ilvl w:val="0"/>
           <w:numId w:val="5"/>
@@ -4344,7 +4692,7 @@
     </w:p>
     <w:p>
       <w:pPr>
-        <w:pStyle w:val="style21"/>
+        <w:pStyle w:val="style23"/>
         <w:numPr>
           <w:ilvl w:val="0"/>
           <w:numId w:val="6"/>
@@ -4368,7 +4716,7 @@
     </w:p>
     <w:p>
       <w:pPr>
-        <w:pStyle w:val="style21"/>
+        <w:pStyle w:val="style23"/>
         <w:numPr>
           <w:ilvl w:val="0"/>
           <w:numId w:val="6"/>
@@ -4392,7 +4740,7 @@
     </w:p>
     <w:p>
       <w:pPr>
-        <w:pStyle w:val="style21"/>
+        <w:pStyle w:val="style23"/>
         <w:numPr>
           <w:ilvl w:val="0"/>
           <w:numId w:val="6"/>
@@ -4416,7 +4764,7 @@
     </w:p>
     <w:p>
       <w:pPr>
-        <w:pStyle w:val="style21"/>
+        <w:pStyle w:val="style23"/>
         <w:numPr>
           <w:ilvl w:val="0"/>
           <w:numId w:val="5"/>
@@ -4440,7 +4788,7 @@
     </w:p>
     <w:p>
       <w:pPr>
-        <w:pStyle w:val="style21"/>
+        <w:pStyle w:val="style23"/>
         <w:numPr>
           <w:ilvl w:val="0"/>
           <w:numId w:val="7"/>
@@ -4464,7 +4812,7 @@
     </w:p>
     <w:p>
       <w:pPr>
-        <w:pStyle w:val="style21"/>
+        <w:pStyle w:val="style23"/>
         <w:numPr>
           <w:ilvl w:val="0"/>
           <w:numId w:val="7"/>
@@ -4488,26 +4836,26 @@
     </w:p>
     <w:p>
       <w:pPr>
-        <w:pStyle w:val="style21"/>
-        <w:rPr>
-          <w:rFonts w:ascii="Arial" w:hAnsi="Arial"/>
-          <w:sz w:val="22"/>
-          <w:szCs w:val="22"/>
-          <w:shd w:fill="FFFFFF" w:val="clear"/>
-        </w:rPr>
-      </w:pPr>
-      <w:r>
-        <w:rPr>
-          <w:rFonts w:ascii="Arial" w:hAnsi="Arial"/>
-          <w:sz w:val="22"/>
-          <w:szCs w:val="22"/>
-          <w:shd w:fill="FFFFFF" w:val="clear"/>
-        </w:rPr>
-      </w:r>
-    </w:p>
-    <w:p>
-      <w:pPr>
-        <w:pStyle w:val="style21"/>
+        <w:pStyle w:val="style23"/>
+        <w:rPr>
+          <w:rFonts w:ascii="Arial" w:hAnsi="Arial"/>
+          <w:sz w:val="22"/>
+          <w:szCs w:val="22"/>
+          <w:shd w:fill="FFFFFF" w:val="clear"/>
+        </w:rPr>
+      </w:pPr>
+      <w:r>
+        <w:rPr>
+          <w:rFonts w:ascii="Arial" w:hAnsi="Arial"/>
+          <w:sz w:val="22"/>
+          <w:szCs w:val="22"/>
+          <w:shd w:fill="FFFFFF" w:val="clear"/>
+        </w:rPr>
+      </w:r>
+    </w:p>
+    <w:p>
+      <w:pPr>
+        <w:pStyle w:val="style23"/>
         <w:pageBreakBefore/>
         <w:rPr>
           <w:rFonts w:ascii="Arial" w:hAnsi="Arial"/>
@@ -4528,26 +4876,26 @@
     </w:p>
     <w:p>
       <w:pPr>
-        <w:pStyle w:val="style21"/>
-        <w:rPr>
-          <w:rFonts w:ascii="Arial" w:hAnsi="Arial"/>
-          <w:sz w:val="22"/>
-          <w:szCs w:val="22"/>
-          <w:shd w:fill="FFFFFF" w:val="clear"/>
-        </w:rPr>
-      </w:pPr>
-      <w:r>
-        <w:rPr>
-          <w:rFonts w:ascii="Arial" w:hAnsi="Arial"/>
-          <w:sz w:val="22"/>
-          <w:szCs w:val="22"/>
-          <w:shd w:fill="FFFFFF" w:val="clear"/>
-        </w:rPr>
-      </w:r>
-    </w:p>
-    <w:p>
-      <w:pPr>
-        <w:pStyle w:val="style21"/>
+        <w:pStyle w:val="style23"/>
+        <w:rPr>
+          <w:rFonts w:ascii="Arial" w:hAnsi="Arial"/>
+          <w:sz w:val="22"/>
+          <w:szCs w:val="22"/>
+          <w:shd w:fill="FFFFFF" w:val="clear"/>
+        </w:rPr>
+      </w:pPr>
+      <w:r>
+        <w:rPr>
+          <w:rFonts w:ascii="Arial" w:hAnsi="Arial"/>
+          <w:sz w:val="22"/>
+          <w:szCs w:val="22"/>
+          <w:shd w:fill="FFFFFF" w:val="clear"/>
+        </w:rPr>
+      </w:r>
+    </w:p>
+    <w:p>
+      <w:pPr>
+        <w:pStyle w:val="style23"/>
         <w:numPr>
           <w:ilvl w:val="0"/>
           <w:numId w:val="8"/>
@@ -4571,7 +4919,7 @@
     </w:p>
     <w:p>
       <w:pPr>
-        <w:pStyle w:val="style21"/>
+        <w:pStyle w:val="style23"/>
         <w:numPr>
           <w:ilvl w:val="0"/>
           <w:numId w:val="8"/>
@@ -4595,7 +4943,7 @@
     </w:p>
     <w:p>
       <w:pPr>
-        <w:pStyle w:val="style21"/>
+        <w:pStyle w:val="style23"/>
         <w:numPr>
           <w:ilvl w:val="0"/>
           <w:numId w:val="8"/>
@@ -4619,7 +4967,7 @@
     </w:p>
     <w:p>
       <w:pPr>
-        <w:pStyle w:val="style21"/>
+        <w:pStyle w:val="style23"/>
         <w:numPr>
           <w:ilvl w:val="0"/>
           <w:numId w:val="8"/>
@@ -4638,12 +4986,50 @@
           <w:szCs w:val="22"/>
           <w:shd w:fill="FFFFFF" w:val="clear"/>
         </w:rPr>
-        <w:t>Look at the data for the 6000th row—a bus stop on Sunset Boulevard at Anita Avenue. Go to http://getlatlon.com and type in Sunset &amp; Anita, Los Angeles, CA and check that the longitude and latitude listed in the data file are the same as from Get Lat Lon. What do you notice? Why might this be the case?</w:t>
-      </w:r>
-    </w:p>
-    <w:p>
-      <w:pPr>
-        <w:pStyle w:val="style21"/>
+        <w:t xml:space="preserve">Look at the data for the 6000th row—a bus stop on Sunset Boulevard at Anita Avenue. Go to </w:t>
+      </w:r>
+      <w:r>
+        <w:rPr>
+          <w:rFonts w:ascii="Arial" w:hAnsi="Arial"/>
+          <w:sz w:val="22"/>
+          <w:szCs w:val="22"/>
+          <w:shd w:fill="FFFF00" w:val="clear"/>
+        </w:rPr>
+        <w:t xml:space="preserve">http://getlatlon.com </w:t>
+      </w:r>
+      <w:r>
+        <w:rPr>
+          <w:rFonts w:ascii="Arial" w:hAnsi="Arial"/>
+          <w:sz w:val="22"/>
+          <w:szCs w:val="22"/>
+          <w:shd w:fill="FFFFFF" w:val="clear"/>
+        </w:rPr>
+        <w:t xml:space="preserve">and type in </w:t>
+      </w:r>
+      <w:bookmarkStart w:id="0" w:name="__DdeLink__455_486140796"/>
+      <w:r>
+        <w:rPr>
+          <w:rFonts w:ascii="Arial" w:hAnsi="Arial"/>
+          <w:sz w:val="22"/>
+          <w:szCs w:val="22"/>
+          <w:shd w:fill="FFFFFF" w:val="clear"/>
+        </w:rPr>
+        <w:t>Sunset &amp; Anita, Los Angeles, CA</w:t>
+      </w:r>
+      <w:bookmarkEnd w:id="0"/>
+      <w:r>
+        <w:rPr>
+          <w:rFonts w:ascii="Arial" w:hAnsi="Arial"/>
+          <w:sz w:val="22"/>
+          <w:szCs w:val="22"/>
+          <w:shd w:fill="FFFFFF" w:val="clear"/>
+        </w:rPr>
+        <w:t xml:space="preserve"> and check that the longitude and latitude listed in the data file are the same as from Get Lat Lon. What do you notice? Why might this be the case?</w:t>
+      </w:r>
+    </w:p>
+    <w:p>
+      <w:pPr>
+        <w:pStyle w:val="style23"/>
         <w:numPr>
           <w:ilvl w:val="0"/>
           <w:numId w:val="8"/>
@@ -4667,7 +5053,7 @@
     </w:p>
     <w:p>
       <w:pPr>
-        <w:pStyle w:val="style21"/>
+        <w:pStyle w:val="style23"/>
         <w:numPr>
           <w:ilvl w:val="0"/>
           <w:numId w:val="8"/>
@@ -4691,7 +5077,7 @@
     </w:p>
     <w:p>
       <w:pPr>
-        <w:pStyle w:val="style21"/>
+        <w:pStyle w:val="style23"/>
         <w:numPr>
           <w:ilvl w:val="0"/>
           <w:numId w:val="8"/>
@@ -4715,7 +5101,7 @@
     </w:p>
     <w:p>
       <w:pPr>
-        <w:pStyle w:val="style21"/>
+        <w:pStyle w:val="style23"/>
         <w:numPr>
           <w:ilvl w:val="0"/>
           <w:numId w:val="8"/>
@@ -4737,7 +5123,7 @@
     </w:p>
     <w:p>
       <w:pPr>
-        <w:pStyle w:val="style21"/>
+        <w:pStyle w:val="style23"/>
         <w:numPr>
           <w:ilvl w:val="0"/>
           <w:numId w:val="8"/>
@@ -4759,7 +5145,7 @@
     </w:p>
     <w:p>
       <w:pPr>
-        <w:pStyle w:val="style21"/>
+        <w:pStyle w:val="style23"/>
         <w:numPr>
           <w:ilvl w:val="0"/>
           <w:numId w:val="8"/>
@@ -4781,7 +5167,7 @@
     </w:p>
     <w:p>
       <w:pPr>
-        <w:pStyle w:val="style21"/>
+        <w:pStyle w:val="style23"/>
         <w:numPr>
           <w:ilvl w:val="0"/>
           <w:numId w:val="8"/>
@@ -4803,7 +5189,7 @@
     </w:p>
     <w:p>
       <w:pPr>
-        <w:pStyle w:val="style21"/>
+        <w:pStyle w:val="style23"/>
         <w:numPr>
           <w:ilvl w:val="0"/>
           <w:numId w:val="8"/>
@@ -4825,7 +5211,7 @@
     </w:p>
     <w:p>
       <w:pPr>
-        <w:pStyle w:val="style21"/>
+        <w:pStyle w:val="style23"/>
         <w:numPr>
           <w:ilvl w:val="0"/>
           <w:numId w:val="8"/>
@@ -4847,24 +5233,24 @@
     </w:p>
     <w:p>
       <w:pPr>
-        <w:pStyle w:val="style21"/>
-        <w:rPr>
-          <w:rFonts w:ascii="Arial" w:hAnsi="Arial"/>
-          <w:sz w:val="22"/>
-          <w:szCs w:val="22"/>
-        </w:rPr>
-      </w:pPr>
-      <w:r>
-        <w:rPr>
-          <w:rFonts w:ascii="Arial" w:hAnsi="Arial"/>
-          <w:sz w:val="22"/>
-          <w:szCs w:val="22"/>
-        </w:rPr>
-      </w:r>
-    </w:p>
-    <w:p>
-      <w:pPr>
-        <w:pStyle w:val="style21"/>
+        <w:pStyle w:val="style23"/>
+        <w:rPr>
+          <w:rFonts w:ascii="Arial" w:hAnsi="Arial"/>
+          <w:sz w:val="22"/>
+          <w:szCs w:val="22"/>
+        </w:rPr>
+      </w:pPr>
+      <w:r>
+        <w:rPr>
+          <w:rFonts w:ascii="Arial" w:hAnsi="Arial"/>
+          <w:sz w:val="22"/>
+          <w:szCs w:val="22"/>
+        </w:rPr>
+      </w:r>
+    </w:p>
+    <w:p>
+      <w:pPr>
+        <w:pStyle w:val="style23"/>
         <w:pageBreakBefore/>
         <w:rPr>
           <w:rFonts w:ascii="Arial" w:hAnsi="Arial"/>
@@ -4894,29 +5280,57 @@
     </w:p>
     <w:p>
       <w:pPr>
-        <w:pStyle w:val="style21"/>
-        <w:rPr>
-          <w:rFonts w:ascii="Arial" w:hAnsi="Arial"/>
-          <w:sz w:val="22"/>
-          <w:szCs w:val="22"/>
-        </w:rPr>
-      </w:pPr>
-      <w:r>
-        <w:rPr>
-          <w:rFonts w:ascii="Arial" w:hAnsi="Arial"/>
-          <w:sz w:val="22"/>
-          <w:szCs w:val="22"/>
-        </w:rPr>
-        <w:t>The points at which LA Bike volunteers stood and the position of bus stops exhibit the geometry of these things. However, spatial objects can have other data associated with them. The LA Bike Counts are associated with counts of pedestrians and bicyclists. When the intersections at which the LA Bike volunteers stood were plotted there was nothing that could be determined about the number of bikers or pedestrians.</w:t>
-      </w:r>
-    </w:p>
-    <w:p>
-      <w:pPr>
-        <w:pStyle w:val="style21"/>
-        <w:rPr>
-          <w:rFonts w:ascii="Arial" w:hAnsi="Arial"/>
-          <w:sz w:val="22"/>
-          <w:szCs w:val="22"/>
+        <w:pStyle w:val="style23"/>
+        <w:rPr>
+          <w:rFonts w:ascii="Arial" w:hAnsi="Arial"/>
+          <w:sz w:val="22"/>
+          <w:szCs w:val="22"/>
+          <w:shd w:fill="FFFF00" w:val="clear"/>
+        </w:rPr>
+      </w:pPr>
+      <w:r>
+        <w:rPr>
+          <w:rFonts w:ascii="Arial" w:hAnsi="Arial"/>
+          <w:sz w:val="22"/>
+          <w:szCs w:val="22"/>
+        </w:rPr>
+        <w:t xml:space="preserve">The points at which </w:t>
+      </w:r>
+      <w:r>
+        <w:rPr>
+          <w:rFonts w:ascii="Arial" w:hAnsi="Arial"/>
+          <w:sz w:val="22"/>
+          <w:szCs w:val="22"/>
+          <w:shd w:fill="FFFF00" w:val="clear"/>
+        </w:rPr>
+        <w:t xml:space="preserve">LA Bike volunteers stood </w:t>
+      </w:r>
+      <w:r>
+        <w:rPr>
+          <w:rFonts w:ascii="Arial" w:hAnsi="Arial"/>
+          <w:sz w:val="22"/>
+          <w:szCs w:val="22"/>
+        </w:rPr>
+        <w:t xml:space="preserve">and the position of bus stops exhibit the geometry of these things. However, spatial objects can have other data associated with them. </w:t>
+      </w:r>
+      <w:r>
+        <w:rPr>
+          <w:rFonts w:ascii="Arial" w:hAnsi="Arial"/>
+          <w:sz w:val="22"/>
+          <w:szCs w:val="22"/>
+          <w:shd w:fill="FFFF00" w:val="clear"/>
+        </w:rPr>
+        <w:t>The LA Bike Counts are associated with counts of pedestrians and bicyclists. When the intersections at which the LA Bike volunteers stood were plotted there was nothing that could be determined about the number of bikers or pedestrians.</w:t>
+      </w:r>
+    </w:p>
+    <w:p>
+      <w:pPr>
+        <w:pStyle w:val="style23"/>
+        <w:rPr>
+          <w:rFonts w:ascii="Arial" w:hAnsi="Arial"/>
+          <w:sz w:val="22"/>
+          <w:szCs w:val="22"/>
+          <w:shd w:fill="FFFF00" w:val="clear"/>
         </w:rPr>
       </w:pPr>
       <w:r>
@@ -4926,16 +5340,26 @@
           <w:szCs w:val="22"/>
         </w:rPr>
         <w:br/>
-        <w:t>A bubble chart uses numerical values to scale the diameter of circles located at a given spatial location. Consider the pedestrian totals from the LA Bike data.</w:t>
-      </w:r>
-    </w:p>
-    <w:p>
-      <w:pPr>
-        <w:pStyle w:val="style21"/>
-        <w:rPr>
-          <w:rFonts w:ascii="Arial" w:hAnsi="Arial"/>
-          <w:sz w:val="22"/>
-          <w:szCs w:val="22"/>
+        <w:t xml:space="preserve">A bubble chart uses numerical values to scale the diameter of circles located at a given spatial location. </w:t>
+      </w:r>
+      <w:r>
+        <w:rPr>
+          <w:rFonts w:ascii="Arial" w:hAnsi="Arial"/>
+          <w:sz w:val="22"/>
+          <w:szCs w:val="22"/>
+          <w:shd w:fill="FFFF00" w:val="clear"/>
+        </w:rPr>
+        <w:t>Consider the pedestrian totals from the LA Bike data.</w:t>
+      </w:r>
+    </w:p>
+    <w:p>
+      <w:pPr>
+        <w:pStyle w:val="style23"/>
+        <w:rPr>
+          <w:rFonts w:ascii="Arial" w:hAnsi="Arial"/>
+          <w:sz w:val="22"/>
+          <w:szCs w:val="22"/>
+          <w:shd w:fill="FFFF00" w:val="clear"/>
         </w:rPr>
       </w:pPr>
       <w:r>
@@ -4945,29 +5369,37 @@
           <w:szCs w:val="22"/>
         </w:rPr>
         <w:br/>
+      </w:r>
+      <w:r>
+        <w:rPr>
+          <w:rFonts w:ascii="Arial" w:hAnsi="Arial"/>
+          <w:sz w:val="22"/>
+          <w:szCs w:val="22"/>
+          <w:shd w:fill="FFFF00" w:val="clear"/>
+        </w:rPr>
         <w:t>In a bubble plot of the pedestrian counts each intersection where volunteers collected data is the center of a circle—the larger the circle, the greater the number of pedestrians counted there. If this plot were drawn by hand, a number of choices would need to be made. First, the size of the circles relative to each other is fixed by the data. If a volunteer at one intersection saw twice as many pedestrians as another volunteer saw at a different intersection, the first circle should be twice as big as the second. The relationship between the circles and the map, over which they are plotted, however, is not fixed and can be changed (again, assuming the relative sizes of the circles remains the same).</w:t>
       </w:r>
     </w:p>
     <w:p>
       <w:pPr>
-        <w:pStyle w:val="style21"/>
-        <w:rPr>
-          <w:rFonts w:ascii="Arial" w:hAnsi="Arial"/>
-          <w:sz w:val="22"/>
-          <w:szCs w:val="22"/>
-        </w:rPr>
-      </w:pPr>
-      <w:r>
-        <w:rPr>
-          <w:rFonts w:ascii="Arial" w:hAnsi="Arial"/>
-          <w:sz w:val="22"/>
-          <w:szCs w:val="22"/>
-        </w:rPr>
-      </w:r>
-    </w:p>
-    <w:p>
-      <w:pPr>
-        <w:pStyle w:val="style21"/>
+        <w:pStyle w:val="style23"/>
+        <w:rPr>
+          <w:rFonts w:ascii="Arial" w:hAnsi="Arial"/>
+          <w:sz w:val="22"/>
+          <w:szCs w:val="22"/>
+        </w:rPr>
+      </w:pPr>
+      <w:r>
+        <w:rPr>
+          <w:rFonts w:ascii="Arial" w:hAnsi="Arial"/>
+          <w:sz w:val="22"/>
+          <w:szCs w:val="22"/>
+        </w:rPr>
+      </w:r>
+    </w:p>
+    <w:p>
+      <w:pPr>
+        <w:pStyle w:val="style23"/>
         <w:pageBreakBefore/>
         <w:rPr>
           <w:rFonts w:ascii="Arial" w:hAnsi="Arial"/>
@@ -4996,7 +5428,7 @@
     </w:p>
     <w:p>
       <w:pPr>
-        <w:pStyle w:val="style21"/>
+        <w:pStyle w:val="style23"/>
         <w:rPr>
           <w:rFonts w:ascii="Arial" w:hAnsi="Arial"/>
           <w:sz w:val="22"/>
@@ -5014,7 +5446,7 @@
     </w:p>
     <w:p>
       <w:pPr>
-        <w:pStyle w:val="style21"/>
+        <w:pStyle w:val="style23"/>
         <w:numPr>
           <w:ilvl w:val="0"/>
           <w:numId w:val="9"/>
@@ -5036,7 +5468,7 @@
     </w:p>
     <w:p>
       <w:pPr>
-        <w:pStyle w:val="style21"/>
+        <w:pStyle w:val="style23"/>
         <w:numPr>
           <w:ilvl w:val="0"/>
           <w:numId w:val="9"/>
@@ -5058,7 +5490,7 @@
     </w:p>
     <w:p>
       <w:pPr>
-        <w:pStyle w:val="style21"/>
+        <w:pStyle w:val="style23"/>
         <w:numPr>
           <w:ilvl w:val="0"/>
           <w:numId w:val="9"/>
@@ -5080,7 +5512,7 @@
     </w:p>
     <w:p>
       <w:pPr>
-        <w:pStyle w:val="style21"/>
+        <w:pStyle w:val="style23"/>
         <w:numPr>
           <w:ilvl w:val="0"/>
           <w:numId w:val="9"/>
@@ -5102,7 +5534,7 @@
     </w:p>
     <w:p>
       <w:pPr>
-        <w:pStyle w:val="style21"/>
+        <w:pStyle w:val="style23"/>
         <w:numPr>
           <w:ilvl w:val="0"/>
           <w:numId w:val="9"/>
@@ -5124,7 +5556,7 @@
     </w:p>
     <w:p>
       <w:pPr>
-        <w:pStyle w:val="style21"/>
+        <w:pStyle w:val="style23"/>
         <w:numPr>
           <w:ilvl w:val="0"/>
           <w:numId w:val="9"/>
@@ -5146,7 +5578,7 @@
     </w:p>
     <w:p>
       <w:pPr>
-        <w:pStyle w:val="style21"/>
+        <w:pStyle w:val="style23"/>
         <w:numPr>
           <w:ilvl w:val="0"/>
           <w:numId w:val="9"/>
@@ -5168,7 +5600,7 @@
     </w:p>
     <w:p>
       <w:pPr>
-        <w:pStyle w:val="style21"/>
+        <w:pStyle w:val="style23"/>
         <w:numPr>
           <w:ilvl w:val="0"/>
           <w:numId w:val="9"/>
@@ -5190,7 +5622,7 @@
     </w:p>
     <w:p>
       <w:pPr>
-        <w:pStyle w:val="style21"/>
+        <w:pStyle w:val="style23"/>
         <w:numPr>
           <w:ilvl w:val="0"/>
           <w:numId w:val="9"/>
@@ -5212,7 +5644,7 @@
     </w:p>
     <w:p>
       <w:pPr>
-        <w:pStyle w:val="style21"/>
+        <w:pStyle w:val="style23"/>
         <w:numPr>
           <w:ilvl w:val="0"/>
           <w:numId w:val="9"/>
@@ -6561,7 +6993,7 @@
     <w:pPr>
       <w:widowControl w:val="false"/>
       <w:suppressAutoHyphens w:val="true"/>
-      <w:overflowPunct w:val="false"/>
+      <w:overflowPunct w:val="true"/>
     </w:pPr>
     <w:rPr>
       <w:rFonts w:ascii="Times New Roman" w:cs="Arial Unicode MS" w:eastAsia="Arial Unicode MS" w:hAnsi="Times New Roman"/>
@@ -6610,10 +7042,24 @@
       <w:rFonts w:cs="OpenSymbol"/>
     </w:rPr>
   </w:style>
-  <w:style w:styleId="style20" w:type="paragraph">
+  <w:style w:styleId="style20" w:type="character">
+    <w:name w:val="ListLabel 3"/>
+    <w:next w:val="style20"/>
+    <w:rPr>
+      <w:rFonts w:cs="Symbol"/>
+    </w:rPr>
+  </w:style>
+  <w:style w:styleId="style21" w:type="character">
+    <w:name w:val="ListLabel 4"/>
+    <w:next w:val="style21"/>
+    <w:rPr>
+      <w:rFonts w:cs="OpenSymbol"/>
+    </w:rPr>
+  </w:style>
+  <w:style w:styleId="style22" w:type="paragraph">
     <w:name w:val="Heading"/>
     <w:basedOn w:val="style0"/>
-    <w:next w:val="style21"/>
+    <w:next w:val="style23"/>
     <w:pPr>
       <w:keepNext/>
       <w:spacing w:after="120" w:before="240"/>
@@ -6625,27 +7071,27 @@
       <w:szCs w:val="28"/>
     </w:rPr>
   </w:style>
-  <w:style w:styleId="style21" w:type="paragraph">
+  <w:style w:styleId="style23" w:type="paragraph">
     <w:name w:val="Text Body"/>
     <w:basedOn w:val="style0"/>
-    <w:next w:val="style21"/>
+    <w:next w:val="style23"/>
     <w:pPr>
       <w:spacing w:after="120" w:before="0"/>
       <w:contextualSpacing w:val="false"/>
     </w:pPr>
     <w:rPr/>
   </w:style>
-  <w:style w:styleId="style22" w:type="paragraph">
+  <w:style w:styleId="style24" w:type="paragraph">
     <w:name w:val="List"/>
-    <w:basedOn w:val="style21"/>
-    <w:next w:val="style22"/>
+    <w:basedOn w:val="style23"/>
+    <w:next w:val="style24"/>
     <w:pPr/>
     <w:rPr/>
   </w:style>
-  <w:style w:styleId="style23" w:type="paragraph">
+  <w:style w:styleId="style25" w:type="paragraph">
     <w:name w:val="Caption"/>
     <w:basedOn w:val="style0"/>
-    <w:next w:val="style23"/>
+    <w:next w:val="style25"/>
     <w:pPr>
       <w:suppressLineNumbers/>
       <w:spacing w:after="120" w:before="120"/>
@@ -6658,19 +7104,19 @@
       <w:szCs w:val="24"/>
     </w:rPr>
   </w:style>
-  <w:style w:styleId="style24" w:type="paragraph">
+  <w:style w:styleId="style26" w:type="paragraph">
     <w:name w:val="Index"/>
     <w:basedOn w:val="style0"/>
-    <w:next w:val="style24"/>
+    <w:next w:val="style26"/>
     <w:pPr>
       <w:suppressLineNumbers/>
     </w:pPr>
     <w:rPr/>
   </w:style>
-  <w:style w:styleId="style25" w:type="paragraph">
+  <w:style w:styleId="style27" w:type="paragraph">
     <w:name w:val="Table Contents"/>
     <w:basedOn w:val="style0"/>
-    <w:next w:val="style25"/>
+    <w:next w:val="style27"/>
     <w:pPr>
       <w:suppressLineNumbers/>
     </w:pPr>
@@ -6678,10 +7124,10 @@
       <w:sz w:val="22"/>
     </w:rPr>
   </w:style>
-  <w:style w:styleId="style26" w:type="paragraph">
+  <w:style w:styleId="style28" w:type="paragraph">
     <w:name w:val="Table Heading"/>
-    <w:basedOn w:val="style25"/>
-    <w:next w:val="style26"/>
+    <w:basedOn w:val="style27"/>
+    <w:next w:val="style28"/>
     <w:pPr>
       <w:suppressLineNumbers/>
       <w:jc w:val="center"/>

</xml_diff>